<commit_message>
Finished module 02 assignment.
</commit_message>
<xml_diff>
--- a/SortThenAdd/tmastarone_module-02-inheritance_051524.docx
+++ b/SortThenAdd/tmastarone_module-02-inheritance_051524.docx
@@ -74,7 +74,7 @@
           <w:sz w:val="24"/>
           <w:szCs w:val="24"/>
         </w:rPr>
-        <w:t>Course Project – Project Proposal</w:t>
+        <w:t>Module 02 Assignment - Inheritance</w:t>
       </w:r>
     </w:p>
     <w:p>
@@ -203,7 +203,7 @@
           <w:sz w:val="24"/>
           <w:szCs w:val="24"/>
         </w:rPr>
-        <w:t>1</w:t>
+        <w:t>2</w:t>
       </w:r>
     </w:p>
     <w:p>
@@ -230,7 +230,7 @@
           <w:sz w:val="24"/>
           <w:szCs w:val="24"/>
         </w:rPr>
-        <w:t>1</w:t>
+        <w:t>5</w:t>
       </w:r>
       <w:r>
         <w:rPr>
@@ -339,146 +339,234 @@
     </w:p>
     <w:p>
       <w:pPr>
-        <w:spacing w:line="480" w:lineRule="auto"/>
+        <w:spacing w:before="120" w:after="0" w:line="480" w:lineRule="auto"/>
+        <w:rPr>
+          <w:rFonts w:ascii="Times New Roman" w:hAnsi="Times New Roman" w:cs="Times New Roman"/>
+          <w:sz w:val="24"/>
+          <w:szCs w:val="24"/>
+        </w:rPr>
+      </w:pPr>
+      <w:r>
+        <w:rPr>
+          <w:rFonts w:ascii="Times New Roman" w:hAnsi="Times New Roman" w:cs="Times New Roman"/>
+          <w:sz w:val="24"/>
+          <w:szCs w:val="24"/>
+        </w:rPr>
+        <w:lastRenderedPageBreak/>
+        <w:t>I created a Java project named ‘</w:t>
+      </w:r>
+      <w:proofErr w:type="spellStart"/>
+      <w:r>
+        <w:rPr>
+          <w:rFonts w:ascii="Times New Roman" w:hAnsi="Times New Roman" w:cs="Times New Roman"/>
+          <w:sz w:val="24"/>
+          <w:szCs w:val="24"/>
+        </w:rPr>
+        <w:t>SortThenAdd</w:t>
+      </w:r>
+      <w:proofErr w:type="spellEnd"/>
+      <w:r>
+        <w:rPr>
+          <w:rFonts w:ascii="Times New Roman" w:hAnsi="Times New Roman" w:cs="Times New Roman"/>
+          <w:sz w:val="24"/>
+          <w:szCs w:val="24"/>
+        </w:rPr>
+        <w:t xml:space="preserve">’. The project contains three files, Main.java, ArraySort.java, and ArrayAdd.java. </w:t>
+      </w:r>
+      <w:r>
+        <w:rPr>
+          <w:rFonts w:ascii="Times New Roman" w:hAnsi="Times New Roman" w:cs="Times New Roman"/>
+          <w:sz w:val="24"/>
+          <w:szCs w:val="24"/>
+        </w:rPr>
+        <w:t>Below is a breakdown of how the files are structured:</w:t>
+      </w:r>
+      <w:r>
+        <w:rPr>
+          <w:rFonts w:ascii="Times New Roman" w:hAnsi="Times New Roman" w:cs="Times New Roman"/>
+          <w:sz w:val="24"/>
+          <w:szCs w:val="24"/>
+        </w:rPr>
+        <w:br/>
+      </w:r>
+      <w:r>
         <w:rPr>
           <w:rFonts w:ascii="Times New Roman" w:hAnsi="Times New Roman" w:cs="Times New Roman"/>
           <w:b/>
           <w:bCs/>
-          <w:sz w:val="28"/>
-          <w:szCs w:val="28"/>
-        </w:rPr>
-      </w:pPr>
+          <w:sz w:val="24"/>
+          <w:szCs w:val="24"/>
+        </w:rPr>
+        <w:t>M</w:t>
+      </w:r>
+      <w:proofErr w:type="spellStart"/>
       <w:r>
         <w:rPr>
           <w:rFonts w:ascii="Times New Roman" w:hAnsi="Times New Roman" w:cs="Times New Roman"/>
           <w:b/>
           <w:bCs/>
-          <w:noProof/>
-          <w:sz w:val="28"/>
-          <w:szCs w:val="28"/>
-        </w:rPr>
-        <w:lastRenderedPageBreak/>
-        <mc:AlternateContent>
-          <mc:Choice Requires="wpc">
-            <w:drawing>
-              <wp:inline distT="0" distB="0" distL="0" distR="0" wp14:anchorId="66B3B169" wp14:editId="02DEC786">
-                <wp:extent cx="6454140" cy="1242060"/>
-                <wp:effectExtent l="0" t="0" r="3810" b="0"/>
-                <wp:docPr id="1702821693" name="Canvas 1"/>
-                <wp:cNvGraphicFramePr>
-                  <a:graphicFrameLocks xmlns:a="http://schemas.openxmlformats.org/drawingml/2006/main" noChangeAspect="1"/>
-                </wp:cNvGraphicFramePr>
-                <a:graphic xmlns:a="http://schemas.openxmlformats.org/drawingml/2006/main">
-                  <a:graphicData uri="http://schemas.microsoft.com/office/word/2010/wordprocessingCanvas">
-                    <wpc:wpc>
-                      <wpc:bg>
-                        <a:solidFill>
-                          <a:prstClr val="white"/>
-                        </a:solidFill>
-                      </wpc:bg>
-                      <wpc:whole/>
-                      <pic:pic xmlns:pic="http://schemas.openxmlformats.org/drawingml/2006/picture">
-                        <pic:nvPicPr>
-                          <pic:cNvPr id="1189657138" name="Picture 1189657138" descr="A close up of a leaf&#10;&#10;Description automatically generated"/>
-                          <pic:cNvPicPr>
-                            <a:picLocks noChangeAspect="1"/>
-                          </pic:cNvPicPr>
-                        </pic:nvPicPr>
-                        <pic:blipFill>
-                          <a:blip r:embed="rId8">
-                            <a:extLst>
-                              <a:ext uri="{28A0092B-C50C-407E-A947-70E740481C1C}">
-                                <a14:useLocalDpi xmlns:a14="http://schemas.microsoft.com/office/drawing/2010/main" val="0"/>
-                              </a:ext>
-                            </a:extLst>
-                          </a:blip>
-                          <a:stretch>
-                            <a:fillRect/>
-                          </a:stretch>
-                        </pic:blipFill>
-                        <pic:spPr>
-                          <a:xfrm>
-                            <a:off x="4557104" y="63500"/>
-                            <a:ext cx="1897036" cy="1178560"/>
-                          </a:xfrm>
-                          <a:prstGeom prst="rect">
-                            <a:avLst/>
-                          </a:prstGeom>
-                        </pic:spPr>
-                      </pic:pic>
-                    </wpc:wpc>
-                  </a:graphicData>
-                </a:graphic>
-              </wp:inline>
-            </w:drawing>
-          </mc:Choice>
-          <mc:Fallback>
-            <w:pict>
-              <v:group w14:anchorId="60D7C9C7" id="Canvas 1" o:spid="_x0000_s1026" editas="canvas" style="width:508.2pt;height:97.8pt;mso-position-horizontal-relative:char;mso-position-vertical-relative:line" coordsize="64541,12420" o:gfxdata="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">
-                <v:shapetype id="_x0000_t75" coordsize="21600,21600" o:spt="75" o:preferrelative="t" path="m@4@5l@4@11@9@11@9@5xe" filled="f" stroked="f">
-                  <v:stroke joinstyle="miter"/>
-                  <v:formulas>
-                    <v:f eqn="if lineDrawn pixelLineWidth 0"/>
-                    <v:f eqn="sum @0 1 0"/>
-                    <v:f eqn="sum 0 0 @1"/>
-                    <v:f eqn="prod @2 1 2"/>
-                    <v:f eqn="prod @3 21600 pixelWidth"/>
-                    <v:f eqn="prod @3 21600 pixelHeight"/>
-                    <v:f eqn="sum @0 0 1"/>
-                    <v:f eqn="prod @6 1 2"/>
-                    <v:f eqn="prod @7 21600 pixelWidth"/>
-                    <v:f eqn="sum @8 21600 0"/>
-                    <v:f eqn="prod @7 21600 pixelHeight"/>
-                    <v:f eqn="sum @10 21600 0"/>
-                  </v:formulas>
-                  <v:path o:extrusionok="f" gradientshapeok="t" o:connecttype="rect"/>
-                  <o:lock v:ext="edit" aspectratio="t"/>
-                </v:shapetype>
-                <v:shape id="_x0000_s1027" type="#_x0000_t75" style="position:absolute;width:64541;height:12420;visibility:visible;mso-wrap-style:square" filled="t">
-                  <v:fill o:detectmouseclick="t"/>
-                  <v:path o:connecttype="none"/>
-                </v:shape>
-                <v:shape id="Picture 1189657138" o:spid="_x0000_s1028" type="#_x0000_t75" alt="A close up of a leaf&#10;&#10;Description automatically generated" style="position:absolute;left:45571;top:635;width:18970;height:11785;visibility:visible;mso-wrap-style:square" o:gfxdata="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">
-                  <v:imagedata r:id="rId9" o:title="A close up of a leaf&#10;&#10;Description automatically generated"/>
-                </v:shape>
-                <w10:anchorlock/>
-              </v:group>
-            </w:pict>
-          </mc:Fallback>
-        </mc:AlternateContent>
+          <w:sz w:val="24"/>
+          <w:szCs w:val="24"/>
+        </w:rPr>
+        <w:t>ain.Java</w:t>
+      </w:r>
+      <w:proofErr w:type="spellEnd"/>
+      <w:r>
+        <w:rPr>
+          <w:rFonts w:ascii="Times New Roman" w:hAnsi="Times New Roman" w:cs="Times New Roman"/>
+          <w:b/>
+          <w:bCs/>
+          <w:sz w:val="24"/>
+          <w:szCs w:val="24"/>
+        </w:rPr>
+        <w:t>:</w:t>
       </w:r>
     </w:p>
     <w:p>
       <w:pPr>
-        <w:spacing w:line="480" w:lineRule="auto"/>
+        <w:spacing w:before="120" w:after="0" w:line="480" w:lineRule="auto"/>
+        <w:rPr>
+          <w:rFonts w:ascii="Times New Roman" w:hAnsi="Times New Roman" w:cs="Times New Roman"/>
+          <w:sz w:val="24"/>
+          <w:szCs w:val="24"/>
+        </w:rPr>
+      </w:pPr>
+      <w:r>
+        <w:rPr>
+          <w:rFonts w:ascii="Times New Roman" w:hAnsi="Times New Roman" w:cs="Times New Roman"/>
+          <w:sz w:val="24"/>
+          <w:szCs w:val="24"/>
+        </w:rPr>
+        <w:t xml:space="preserve">The main functionality is in Main.java and the other two files are the base and derived classes. </w:t>
+      </w:r>
+      <w:r>
+        <w:rPr>
+          <w:rFonts w:ascii="Times New Roman" w:hAnsi="Times New Roman" w:cs="Times New Roman"/>
+          <w:sz w:val="24"/>
+          <w:szCs w:val="24"/>
+        </w:rPr>
+        <w:t>The main loop creates an array of random integers. There are variables to define the array size and the range of integers in the array. The classes are then instantiated to run the logic and output the results.</w:t>
+      </w:r>
+      <w:r>
+        <w:rPr>
+          <w:rFonts w:ascii="Times New Roman" w:hAnsi="Times New Roman" w:cs="Times New Roman"/>
+          <w:sz w:val="24"/>
+          <w:szCs w:val="24"/>
+        </w:rPr>
+        <w:br/>
+      </w:r>
+      <w:proofErr w:type="spellStart"/>
+      <w:r>
         <w:rPr>
           <w:rFonts w:ascii="Times New Roman" w:hAnsi="Times New Roman" w:cs="Times New Roman"/>
           <w:b/>
           <w:bCs/>
-          <w:sz w:val="32"/>
-          <w:szCs w:val="32"/>
-        </w:rPr>
-      </w:pPr>
+          <w:sz w:val="24"/>
+          <w:szCs w:val="24"/>
+        </w:rPr>
+        <w:t>ArraySort.Java</w:t>
+      </w:r>
+      <w:proofErr w:type="spellEnd"/>
       <w:r>
         <w:rPr>
           <w:rFonts w:ascii="Times New Roman" w:hAnsi="Times New Roman" w:cs="Times New Roman"/>
           <w:b/>
           <w:bCs/>
-          <w:sz w:val="32"/>
-          <w:szCs w:val="32"/>
-        </w:rPr>
-        <w:t>Project Proposal - BMI Rate Calculator</w:t>
+          <w:sz w:val="24"/>
+          <w:szCs w:val="24"/>
+        </w:rPr>
+        <w:t>:</w:t>
       </w:r>
     </w:p>
     <w:p>
       <w:pPr>
-        <w:spacing w:line="480" w:lineRule="auto"/>
+        <w:spacing w:before="120" w:after="0" w:line="480" w:lineRule="auto"/>
+        <w:rPr>
+          <w:rFonts w:ascii="Times New Roman" w:hAnsi="Times New Roman" w:cs="Times New Roman"/>
+          <w:sz w:val="24"/>
+          <w:szCs w:val="24"/>
+        </w:rPr>
+      </w:pPr>
+      <w:r>
+        <w:rPr>
+          <w:rFonts w:ascii="Times New Roman" w:hAnsi="Times New Roman" w:cs="Times New Roman"/>
+          <w:sz w:val="24"/>
+          <w:szCs w:val="24"/>
+        </w:rPr>
+        <w:t xml:space="preserve">The </w:t>
+      </w:r>
+      <w:proofErr w:type="spellStart"/>
+      <w:r>
+        <w:rPr>
+          <w:rFonts w:ascii="Times New Roman" w:hAnsi="Times New Roman" w:cs="Times New Roman"/>
+          <w:sz w:val="24"/>
+          <w:szCs w:val="24"/>
+        </w:rPr>
+        <w:t>ArraySort</w:t>
+      </w:r>
+      <w:proofErr w:type="spellEnd"/>
+      <w:r>
+        <w:rPr>
+          <w:rFonts w:ascii="Times New Roman" w:hAnsi="Times New Roman" w:cs="Times New Roman"/>
+          <w:sz w:val="24"/>
+          <w:szCs w:val="24"/>
+        </w:rPr>
+        <w:t xml:space="preserve"> class takes an array of integers and sorts it using the arrays class ‘sort()’ method. There is a second method in the </w:t>
+      </w:r>
+      <w:proofErr w:type="spellStart"/>
+      <w:r>
+        <w:rPr>
+          <w:rFonts w:ascii="Times New Roman" w:hAnsi="Times New Roman" w:cs="Times New Roman"/>
+          <w:sz w:val="24"/>
+          <w:szCs w:val="24"/>
+        </w:rPr>
+        <w:t>ArraySort</w:t>
+      </w:r>
+      <w:proofErr w:type="spellEnd"/>
+      <w:r>
+        <w:rPr>
+          <w:rFonts w:ascii="Times New Roman" w:hAnsi="Times New Roman" w:cs="Times New Roman"/>
+          <w:sz w:val="24"/>
+          <w:szCs w:val="24"/>
+        </w:rPr>
+        <w:t xml:space="preserve"> class to print the sorted array. </w:t>
+      </w:r>
+      <w:r>
+        <w:rPr>
+          <w:rFonts w:ascii="Times New Roman" w:hAnsi="Times New Roman" w:cs="Times New Roman"/>
+          <w:sz w:val="24"/>
+          <w:szCs w:val="24"/>
+        </w:rPr>
+        <w:t xml:space="preserve">This serves as a base class for the </w:t>
+      </w:r>
+      <w:proofErr w:type="spellStart"/>
+      <w:r>
+        <w:rPr>
+          <w:rFonts w:ascii="Times New Roman" w:hAnsi="Times New Roman" w:cs="Times New Roman"/>
+          <w:sz w:val="24"/>
+          <w:szCs w:val="24"/>
+        </w:rPr>
+        <w:t>ArrayAdd</w:t>
+      </w:r>
+      <w:proofErr w:type="spellEnd"/>
+      <w:r>
+        <w:rPr>
+          <w:rFonts w:ascii="Times New Roman" w:hAnsi="Times New Roman" w:cs="Times New Roman"/>
+          <w:sz w:val="24"/>
+          <w:szCs w:val="24"/>
+        </w:rPr>
+        <w:t xml:space="preserve"> class.</w:t>
+      </w:r>
+    </w:p>
+    <w:p>
+      <w:pPr>
+        <w:spacing w:before="120" w:after="0" w:line="480" w:lineRule="auto"/>
         <w:rPr>
           <w:rFonts w:ascii="Times New Roman" w:hAnsi="Times New Roman" w:cs="Times New Roman"/>
           <w:b/>
           <w:bCs/>
-          <w:sz w:val="28"/>
-          <w:szCs w:val="28"/>
+          <w:sz w:val="24"/>
+          <w:szCs w:val="24"/>
         </w:rPr>
       </w:pPr>
       <w:r>
@@ -486,1530 +574,2743 @@
           <w:rFonts w:ascii="Times New Roman" w:hAnsi="Times New Roman" w:cs="Times New Roman"/>
           <w:b/>
           <w:bCs/>
-          <w:sz w:val="28"/>
-          <w:szCs w:val="28"/>
-        </w:rPr>
-        <w:t>Introduction</w:t>
+          <w:sz w:val="24"/>
+          <w:szCs w:val="24"/>
+        </w:rPr>
+        <w:t>ArrayAdd.java:</w:t>
       </w:r>
     </w:p>
     <w:p>
       <w:pPr>
-        <w:spacing w:line="480" w:lineRule="auto"/>
-        <w:rPr>
-          <w:rFonts w:ascii="Times New Roman" w:hAnsi="Times New Roman" w:cs="Times New Roman"/>
-          <w:sz w:val="24"/>
-          <w:szCs w:val="24"/>
-        </w:rPr>
-      </w:pPr>
-      <w:r>
-        <w:rPr>
-          <w:rFonts w:ascii="Times New Roman" w:hAnsi="Times New Roman" w:cs="Times New Roman"/>
-          <w:sz w:val="24"/>
-          <w:szCs w:val="24"/>
-        </w:rPr>
-        <w:t>The BMI Rate Calculator is a simple Visual Basic application that will be more useful and mainta</w:t>
-      </w:r>
-      <w:r>
-        <w:rPr>
-          <w:rFonts w:ascii="Times New Roman" w:hAnsi="Times New Roman" w:cs="Times New Roman"/>
-          <w:sz w:val="24"/>
-          <w:szCs w:val="24"/>
-        </w:rPr>
-        <w:t>ina</w:t>
-      </w:r>
-      <w:r>
-        <w:rPr>
-          <w:rFonts w:ascii="Times New Roman" w:hAnsi="Times New Roman" w:cs="Times New Roman"/>
-          <w:sz w:val="24"/>
-          <w:szCs w:val="24"/>
-        </w:rPr>
-        <w:t xml:space="preserve">ble if we convert to a Java application. </w:t>
-      </w:r>
-      <w:r>
-        <w:rPr>
-          <w:rFonts w:ascii="Times New Roman" w:hAnsi="Times New Roman" w:cs="Times New Roman"/>
-          <w:sz w:val="24"/>
-          <w:szCs w:val="24"/>
-        </w:rPr>
-        <w:t>In the insurance industry we should be using current technology that is user friendly and can provide additional functionality in the future.</w:t>
-      </w:r>
-      <w:r>
-        <w:rPr>
-          <w:rFonts w:ascii="Times New Roman" w:hAnsi="Times New Roman" w:cs="Times New Roman"/>
-          <w:sz w:val="24"/>
-          <w:szCs w:val="24"/>
-        </w:rPr>
-        <w:t xml:space="preserve"> Benefits that Java provides over Visual Basic are </w:t>
-      </w:r>
-      <w:r>
-        <w:rPr>
-          <w:rFonts w:ascii="Times New Roman" w:hAnsi="Times New Roman" w:cs="Times New Roman"/>
-          <w:sz w:val="24"/>
-          <w:szCs w:val="24"/>
-        </w:rPr>
-        <w:t>performance, scalability, community support, and ecosystem stability.</w:t>
-      </w:r>
-      <w:r>
-        <w:rPr>
-          <w:rFonts w:ascii="Times New Roman" w:hAnsi="Times New Roman" w:cs="Times New Roman"/>
-          <w:sz w:val="24"/>
-          <w:szCs w:val="24"/>
-        </w:rPr>
-        <w:t xml:space="preserve"> The main goal of </w:t>
-      </w:r>
-      <w:r>
-        <w:rPr>
-          <w:rFonts w:ascii="Times New Roman" w:hAnsi="Times New Roman" w:cs="Times New Roman"/>
-          <w:sz w:val="24"/>
-          <w:szCs w:val="24"/>
-        </w:rPr>
-        <w:t xml:space="preserve">this application is to collect user information </w:t>
-      </w:r>
-      <w:r>
-        <w:rPr>
-          <w:rFonts w:ascii="Times New Roman" w:hAnsi="Times New Roman" w:cs="Times New Roman"/>
-          <w:sz w:val="24"/>
-          <w:szCs w:val="24"/>
-        </w:rPr>
-        <w:t>which is used in</w:t>
-      </w:r>
-      <w:r>
-        <w:rPr>
-          <w:rFonts w:ascii="Times New Roman" w:hAnsi="Times New Roman" w:cs="Times New Roman"/>
-          <w:sz w:val="24"/>
-          <w:szCs w:val="24"/>
-        </w:rPr>
-        <w:t xml:space="preserve"> calculat</w:t>
-      </w:r>
-      <w:r>
-        <w:rPr>
-          <w:rFonts w:ascii="Times New Roman" w:hAnsi="Times New Roman" w:cs="Times New Roman"/>
-          <w:sz w:val="24"/>
-          <w:szCs w:val="24"/>
-        </w:rPr>
-        <w:t>ing</w:t>
-      </w:r>
-      <w:r>
-        <w:rPr>
-          <w:rFonts w:ascii="Times New Roman" w:hAnsi="Times New Roman" w:cs="Times New Roman"/>
-          <w:sz w:val="24"/>
-          <w:szCs w:val="24"/>
-        </w:rPr>
-        <w:t xml:space="preserve"> a BMI score and therefore</w:t>
-      </w:r>
-      <w:r>
-        <w:rPr>
-          <w:rFonts w:ascii="Times New Roman" w:hAnsi="Times New Roman" w:cs="Times New Roman"/>
-          <w:sz w:val="24"/>
-          <w:szCs w:val="24"/>
-        </w:rPr>
-        <w:t xml:space="preserve"> determining</w:t>
-      </w:r>
-      <w:r>
-        <w:rPr>
-          <w:rFonts w:ascii="Times New Roman" w:hAnsi="Times New Roman" w:cs="Times New Roman"/>
-          <w:sz w:val="24"/>
-          <w:szCs w:val="24"/>
-        </w:rPr>
-        <w:t xml:space="preserve"> an insurance rate. </w:t>
-      </w:r>
-      <w:r>
-        <w:rPr>
-          <w:rFonts w:ascii="Times New Roman" w:hAnsi="Times New Roman" w:cs="Times New Roman"/>
-          <w:sz w:val="24"/>
-          <w:szCs w:val="24"/>
-        </w:rPr>
-        <w:t>This document will spell out exactly how we aim to fulfill these requirements with a Java solution.</w:t>
+        <w:spacing w:before="120" w:after="0" w:line="480" w:lineRule="auto"/>
+        <w:rPr>
+          <w:rFonts w:ascii="Times New Roman" w:hAnsi="Times New Roman" w:cs="Times New Roman"/>
+          <w:sz w:val="24"/>
+          <w:szCs w:val="24"/>
+        </w:rPr>
+      </w:pPr>
+      <w:r>
+        <w:rPr>
+          <w:rFonts w:ascii="Times New Roman" w:hAnsi="Times New Roman" w:cs="Times New Roman"/>
+          <w:sz w:val="24"/>
+          <w:szCs w:val="24"/>
+        </w:rPr>
+        <w:t xml:space="preserve">The </w:t>
+      </w:r>
+      <w:proofErr w:type="spellStart"/>
+      <w:r>
+        <w:rPr>
+          <w:rFonts w:ascii="Times New Roman" w:hAnsi="Times New Roman" w:cs="Times New Roman"/>
+          <w:sz w:val="24"/>
+          <w:szCs w:val="24"/>
+        </w:rPr>
+        <w:t>ArrayAdd</w:t>
+      </w:r>
+      <w:proofErr w:type="spellEnd"/>
+      <w:r>
+        <w:rPr>
+          <w:rFonts w:ascii="Times New Roman" w:hAnsi="Times New Roman" w:cs="Times New Roman"/>
+          <w:sz w:val="24"/>
+          <w:szCs w:val="24"/>
+        </w:rPr>
+        <w:t xml:space="preserve"> class extends the </w:t>
+      </w:r>
+      <w:proofErr w:type="spellStart"/>
+      <w:r>
+        <w:rPr>
+          <w:rFonts w:ascii="Times New Roman" w:hAnsi="Times New Roman" w:cs="Times New Roman"/>
+          <w:sz w:val="24"/>
+          <w:szCs w:val="24"/>
+        </w:rPr>
+        <w:t>ArraySort</w:t>
+      </w:r>
+      <w:proofErr w:type="spellEnd"/>
+      <w:r>
+        <w:rPr>
+          <w:rFonts w:ascii="Times New Roman" w:hAnsi="Times New Roman" w:cs="Times New Roman"/>
+          <w:sz w:val="24"/>
+          <w:szCs w:val="24"/>
+        </w:rPr>
+        <w:t xml:space="preserve"> class </w:t>
+      </w:r>
+      <w:proofErr w:type="gramStart"/>
+      <w:r>
+        <w:rPr>
+          <w:rFonts w:ascii="Times New Roman" w:hAnsi="Times New Roman" w:cs="Times New Roman"/>
+          <w:sz w:val="24"/>
+          <w:szCs w:val="24"/>
+        </w:rPr>
+        <w:t>and also</w:t>
+      </w:r>
+      <w:proofErr w:type="gramEnd"/>
+      <w:r>
+        <w:rPr>
+          <w:rFonts w:ascii="Times New Roman" w:hAnsi="Times New Roman" w:cs="Times New Roman"/>
+          <w:sz w:val="24"/>
+          <w:szCs w:val="24"/>
+        </w:rPr>
+        <w:t xml:space="preserve"> takes an array of integers and sorts it. The numbers are then </w:t>
+      </w:r>
+      <w:proofErr w:type="gramStart"/>
+      <w:r>
+        <w:rPr>
+          <w:rFonts w:ascii="Times New Roman" w:hAnsi="Times New Roman" w:cs="Times New Roman"/>
+          <w:sz w:val="24"/>
+          <w:szCs w:val="24"/>
+        </w:rPr>
+        <w:t>added</w:t>
+      </w:r>
+      <w:proofErr w:type="gramEnd"/>
+      <w:r>
+        <w:rPr>
+          <w:rFonts w:ascii="Times New Roman" w:hAnsi="Times New Roman" w:cs="Times New Roman"/>
+          <w:sz w:val="24"/>
+          <w:szCs w:val="24"/>
+        </w:rPr>
+        <w:t xml:space="preserve"> and the sum is output to the user.</w:t>
       </w:r>
     </w:p>
     <w:p>
       <w:pPr>
-        <w:spacing w:line="480" w:lineRule="auto"/>
-        <w:rPr>
-          <w:rFonts w:ascii="Times New Roman" w:hAnsi="Times New Roman" w:cs="Times New Roman"/>
-          <w:b/>
-          <w:bCs/>
-          <w:sz w:val="28"/>
-          <w:szCs w:val="28"/>
-        </w:rPr>
-      </w:pPr>
-      <w:r>
-        <w:rPr>
-          <w:rFonts w:ascii="Times New Roman" w:hAnsi="Times New Roman" w:cs="Times New Roman"/>
-          <w:b/>
-          <w:bCs/>
-          <w:sz w:val="28"/>
-          <w:szCs w:val="28"/>
-        </w:rPr>
-        <w:t>Project Overview</w:t>
-      </w:r>
+        <w:spacing w:before="120" w:after="0" w:line="480" w:lineRule="auto"/>
+        <w:rPr>
+          <w:rFonts w:ascii="Times New Roman" w:hAnsi="Times New Roman" w:cs="Times New Roman"/>
+          <w:sz w:val="24"/>
+          <w:szCs w:val="24"/>
+        </w:rPr>
+      </w:pPr>
     </w:p>
     <w:p>
       <w:pPr>
-        <w:spacing w:line="480" w:lineRule="auto"/>
-        <w:rPr>
-          <w:rFonts w:ascii="Times New Roman" w:hAnsi="Times New Roman" w:cs="Times New Roman"/>
-          <w:sz w:val="24"/>
-          <w:szCs w:val="24"/>
-        </w:rPr>
-      </w:pPr>
-      <w:r>
-        <w:rPr>
-          <w:rFonts w:ascii="Times New Roman" w:hAnsi="Times New Roman" w:cs="Times New Roman"/>
-          <w:sz w:val="24"/>
-          <w:szCs w:val="24"/>
-        </w:rPr>
-        <w:t xml:space="preserve">Converting from Visual Basic to Java </w:t>
-      </w:r>
-      <w:r>
-        <w:rPr>
-          <w:rFonts w:ascii="Times New Roman" w:hAnsi="Times New Roman" w:cs="Times New Roman"/>
-          <w:sz w:val="24"/>
-          <w:szCs w:val="24"/>
-        </w:rPr>
-        <w:t xml:space="preserve">will provide countless benefits. </w:t>
-      </w:r>
-      <w:r>
-        <w:rPr>
-          <w:rFonts w:ascii="Times New Roman" w:hAnsi="Times New Roman" w:cs="Times New Roman"/>
-          <w:sz w:val="24"/>
-          <w:szCs w:val="24"/>
-        </w:rPr>
-        <w:t>M</w:t>
-      </w:r>
-      <w:r>
-        <w:rPr>
-          <w:rFonts w:ascii="Times New Roman" w:hAnsi="Times New Roman" w:cs="Times New Roman"/>
-          <w:sz w:val="24"/>
-          <w:szCs w:val="24"/>
-        </w:rPr>
-        <w:t xml:space="preserve">igrating </w:t>
-      </w:r>
-      <w:r>
-        <w:rPr>
-          <w:rFonts w:ascii="Times New Roman" w:hAnsi="Times New Roman" w:cs="Times New Roman"/>
-          <w:sz w:val="24"/>
-          <w:szCs w:val="24"/>
-        </w:rPr>
-        <w:t>this</w:t>
-      </w:r>
-      <w:r>
-        <w:rPr>
-          <w:rFonts w:ascii="Times New Roman" w:hAnsi="Times New Roman" w:cs="Times New Roman"/>
-          <w:sz w:val="24"/>
-          <w:szCs w:val="24"/>
-        </w:rPr>
-        <w:t xml:space="preserve"> app from Visual Basic to Java </w:t>
-      </w:r>
-      <w:r>
-        <w:rPr>
-          <w:rFonts w:ascii="Times New Roman" w:hAnsi="Times New Roman" w:cs="Times New Roman"/>
-          <w:sz w:val="24"/>
-          <w:szCs w:val="24"/>
-        </w:rPr>
-        <w:t>will</w:t>
-      </w:r>
-      <w:r>
-        <w:rPr>
-          <w:rFonts w:ascii="Times New Roman" w:hAnsi="Times New Roman" w:cs="Times New Roman"/>
-          <w:sz w:val="24"/>
-          <w:szCs w:val="24"/>
-        </w:rPr>
-        <w:t xml:space="preserve"> improve its performance, scalability, and compatibility but also position it for continued growth</w:t>
-      </w:r>
-      <w:r>
-        <w:rPr>
-          <w:rFonts w:ascii="Times New Roman" w:hAnsi="Times New Roman" w:cs="Times New Roman"/>
-          <w:sz w:val="24"/>
-          <w:szCs w:val="24"/>
-        </w:rPr>
-        <w:t xml:space="preserve">. Our goal is to convert the application </w:t>
-      </w:r>
-      <w:r>
-        <w:rPr>
-          <w:rFonts w:ascii="Times New Roman" w:hAnsi="Times New Roman" w:cs="Times New Roman"/>
-          <w:sz w:val="24"/>
-          <w:szCs w:val="24"/>
-        </w:rPr>
-        <w:t>into Java while following</w:t>
-      </w:r>
-      <w:r>
-        <w:rPr>
-          <w:rFonts w:ascii="Times New Roman" w:hAnsi="Times New Roman" w:cs="Times New Roman"/>
-          <w:sz w:val="24"/>
-          <w:szCs w:val="24"/>
-        </w:rPr>
-        <w:t xml:space="preserve"> the requirements laid out in this document.</w:t>
-      </w:r>
+        <w:spacing w:before="120" w:after="0" w:line="480" w:lineRule="auto"/>
+        <w:rPr>
+          <w:rFonts w:ascii="Times New Roman" w:hAnsi="Times New Roman" w:cs="Times New Roman"/>
+          <w:sz w:val="24"/>
+          <w:szCs w:val="24"/>
+        </w:rPr>
+      </w:pPr>
     </w:p>
     <w:p>
       <w:pPr>
-        <w:spacing w:line="480" w:lineRule="auto"/>
-        <w:rPr>
-          <w:rFonts w:ascii="Times New Roman" w:hAnsi="Times New Roman" w:cs="Times New Roman"/>
-          <w:b/>
-          <w:bCs/>
-          <w:sz w:val="28"/>
-          <w:szCs w:val="28"/>
+        <w:spacing w:before="120" w:after="0" w:line="480" w:lineRule="auto"/>
+        <w:rPr>
+          <w:rFonts w:ascii="Times New Roman" w:hAnsi="Times New Roman" w:cs="Times New Roman"/>
+          <w:sz w:val="24"/>
+          <w:szCs w:val="24"/>
         </w:rPr>
       </w:pPr>
     </w:p>
     <w:p>
       <w:pPr>
-        <w:spacing w:line="480" w:lineRule="auto"/>
-        <w:rPr>
-          <w:rFonts w:ascii="Times New Roman" w:hAnsi="Times New Roman" w:cs="Times New Roman"/>
-          <w:b/>
-          <w:bCs/>
-          <w:sz w:val="28"/>
-          <w:szCs w:val="28"/>
+        <w:spacing w:before="120" w:after="0" w:line="480" w:lineRule="auto"/>
+        <w:rPr>
+          <w:rFonts w:ascii="Times New Roman" w:hAnsi="Times New Roman" w:cs="Times New Roman"/>
+          <w:sz w:val="24"/>
+          <w:szCs w:val="24"/>
         </w:rPr>
       </w:pPr>
     </w:p>
     <w:p>
       <w:pPr>
-        <w:spacing w:line="480" w:lineRule="auto"/>
-        <w:rPr>
-          <w:rFonts w:ascii="Times New Roman" w:hAnsi="Times New Roman" w:cs="Times New Roman"/>
-          <w:b/>
-          <w:bCs/>
-          <w:sz w:val="28"/>
-          <w:szCs w:val="28"/>
-        </w:rPr>
-      </w:pPr>
-      <w:r>
-        <w:rPr>
-          <w:rFonts w:ascii="Times New Roman" w:hAnsi="Times New Roman" w:cs="Times New Roman"/>
-          <w:b/>
-          <w:bCs/>
-          <w:sz w:val="28"/>
-          <w:szCs w:val="28"/>
-        </w:rPr>
-        <w:lastRenderedPageBreak/>
-        <w:t>Scope of Work</w:t>
-      </w:r>
+        <w:spacing w:before="120" w:after="0" w:line="480" w:lineRule="auto"/>
+        <w:rPr>
+          <w:rFonts w:ascii="Times New Roman" w:hAnsi="Times New Roman" w:cs="Times New Roman"/>
+          <w:sz w:val="24"/>
+          <w:szCs w:val="24"/>
+        </w:rPr>
+      </w:pPr>
     </w:p>
     <w:p>
       <w:pPr>
-        <w:spacing w:line="480" w:lineRule="auto"/>
-        <w:rPr>
-          <w:rFonts w:ascii="Times New Roman" w:hAnsi="Times New Roman" w:cs="Times New Roman"/>
-          <w:sz w:val="24"/>
-          <w:szCs w:val="24"/>
-        </w:rPr>
-      </w:pPr>
-      <w:r>
-        <w:rPr>
-          <w:rFonts w:ascii="Times New Roman" w:hAnsi="Times New Roman" w:cs="Times New Roman"/>
-          <w:sz w:val="24"/>
-          <w:szCs w:val="24"/>
-        </w:rPr>
-        <w:t>The BMI Rate Calculator aims to provide an interactive user interface backed by a robust backend database system. Input values will be accepted and validated. When values are deemed as valid the user will have an option so persist them to database storage.</w:t>
-      </w:r>
+        <w:spacing w:before="120" w:after="0" w:line="480" w:lineRule="auto"/>
+        <w:rPr>
+          <w:rFonts w:ascii="Times New Roman" w:hAnsi="Times New Roman" w:cs="Times New Roman"/>
+          <w:sz w:val="24"/>
+          <w:szCs w:val="24"/>
+        </w:rPr>
+      </w:pPr>
     </w:p>
     <w:p>
       <w:pPr>
-        <w:spacing w:line="480" w:lineRule="auto"/>
-        <w:rPr>
-          <w:rFonts w:ascii="Times New Roman" w:hAnsi="Times New Roman" w:cs="Times New Roman"/>
-          <w:b/>
-          <w:bCs/>
-          <w:sz w:val="28"/>
-          <w:szCs w:val="28"/>
-        </w:rPr>
-      </w:pPr>
-      <w:r>
-        <w:rPr>
-          <w:rFonts w:ascii="Times New Roman" w:hAnsi="Times New Roman" w:cs="Times New Roman"/>
-          <w:b/>
-          <w:bCs/>
-          <w:sz w:val="28"/>
-          <w:szCs w:val="28"/>
-        </w:rPr>
-        <w:t>Technology and Tools</w:t>
-      </w:r>
+        <w:spacing w:before="120" w:after="0" w:line="480" w:lineRule="auto"/>
+        <w:rPr>
+          <w:rFonts w:ascii="Times New Roman" w:hAnsi="Times New Roman" w:cs="Times New Roman"/>
+          <w:sz w:val="24"/>
+          <w:szCs w:val="24"/>
+        </w:rPr>
+      </w:pPr>
     </w:p>
     <w:p>
       <w:pPr>
-        <w:spacing w:line="480" w:lineRule="auto"/>
-        <w:rPr>
-          <w:rFonts w:ascii="Times New Roman" w:hAnsi="Times New Roman" w:cs="Times New Roman"/>
-          <w:sz w:val="24"/>
-          <w:szCs w:val="24"/>
-        </w:rPr>
-      </w:pPr>
-      <w:r>
-        <w:rPr>
-          <w:rFonts w:ascii="Times New Roman" w:hAnsi="Times New Roman" w:cs="Times New Roman"/>
-          <w:sz w:val="24"/>
-          <w:szCs w:val="24"/>
-        </w:rPr>
-        <w:t xml:space="preserve">The </w:t>
-      </w:r>
-      <w:r>
-        <w:rPr>
-          <w:rFonts w:ascii="Times New Roman" w:hAnsi="Times New Roman" w:cs="Times New Roman"/>
-          <w:sz w:val="24"/>
-          <w:szCs w:val="24"/>
-        </w:rPr>
-        <w:t xml:space="preserve">front-end </w:t>
-      </w:r>
-      <w:r>
-        <w:rPr>
-          <w:rFonts w:ascii="Times New Roman" w:hAnsi="Times New Roman" w:cs="Times New Roman"/>
-          <w:sz w:val="24"/>
-          <w:szCs w:val="24"/>
-        </w:rPr>
-        <w:t xml:space="preserve">application will be written in Java. The IDE that will be used for development </w:t>
-      </w:r>
-      <w:r>
-        <w:rPr>
-          <w:rFonts w:ascii="Times New Roman" w:hAnsi="Times New Roman" w:cs="Times New Roman"/>
-          <w:sz w:val="24"/>
-          <w:szCs w:val="24"/>
-        </w:rPr>
-        <w:t xml:space="preserve">is IntelliJ IDEA. This is a feature rich IDE that is very popular among Java developers in the industry. We will be using version control which IntelliJ has built in functionality for. Another advantage provided by the IDE is a useful </w:t>
-      </w:r>
-      <w:proofErr w:type="spellStart"/>
-      <w:r>
-        <w:rPr>
-          <w:rFonts w:ascii="Times New Roman" w:hAnsi="Times New Roman" w:cs="Times New Roman"/>
-          <w:sz w:val="24"/>
-          <w:szCs w:val="24"/>
-        </w:rPr>
-        <w:t>intellisense</w:t>
-      </w:r>
-      <w:proofErr w:type="spellEnd"/>
-      <w:r>
-        <w:rPr>
-          <w:rFonts w:ascii="Times New Roman" w:hAnsi="Times New Roman" w:cs="Times New Roman"/>
-          <w:sz w:val="24"/>
-          <w:szCs w:val="24"/>
-        </w:rPr>
-        <w:t xml:space="preserve"> editor. The IDE can be configured with our development guidelines which will be used by the editor to provide suggestions and check the integrity of the code without compiling. </w:t>
-      </w:r>
+        <w:spacing w:before="120" w:after="0" w:line="480" w:lineRule="auto"/>
+        <w:rPr>
+          <w:rFonts w:ascii="Times New Roman" w:hAnsi="Times New Roman" w:cs="Times New Roman"/>
+          <w:sz w:val="24"/>
+          <w:szCs w:val="24"/>
+        </w:rPr>
+      </w:pPr>
     </w:p>
     <w:p>
       <w:pPr>
-        <w:spacing w:line="480" w:lineRule="auto"/>
-        <w:rPr>
-          <w:rFonts w:ascii="Times New Roman" w:hAnsi="Times New Roman" w:cs="Times New Roman"/>
-          <w:sz w:val="24"/>
-          <w:szCs w:val="24"/>
-        </w:rPr>
-      </w:pPr>
-      <w:r>
-        <w:rPr>
-          <w:rFonts w:ascii="Times New Roman" w:hAnsi="Times New Roman" w:cs="Times New Roman"/>
-          <w:sz w:val="24"/>
-          <w:szCs w:val="24"/>
-        </w:rPr>
-        <w:t xml:space="preserve">The backend persistent data storage will utilize MySQL. Like our IDE MySQL can be implemented at no cost. MySQL supports more than enough functionality to cover the scope of this application. It can also easily be scaled if this application is to grow in the future. </w:t>
-      </w:r>
-      <w:r>
-        <w:rPr>
-          <w:rFonts w:ascii="Times New Roman" w:hAnsi="Times New Roman" w:cs="Times New Roman"/>
-          <w:sz w:val="24"/>
-          <w:szCs w:val="24"/>
-        </w:rPr>
-        <w:t>MySQL workbench will be used to query and visualize the database for testing.</w:t>
+        <w:spacing w:before="120" w:after="0" w:line="480" w:lineRule="auto"/>
+        <w:rPr>
+          <w:rFonts w:ascii="Times New Roman" w:hAnsi="Times New Roman" w:cs="Times New Roman"/>
+          <w:sz w:val="24"/>
+          <w:szCs w:val="24"/>
+        </w:rPr>
+      </w:pPr>
+      <w:r>
+        <w:rPr>
+          <w:rFonts w:ascii="Times New Roman" w:hAnsi="Times New Roman" w:cs="Times New Roman"/>
+          <w:sz w:val="24"/>
+          <w:szCs w:val="24"/>
+        </w:rPr>
+        <w:lastRenderedPageBreak/>
+        <w:t>Below are screenshots of the application running with different array sizes and integers ranges:</w:t>
       </w:r>
     </w:p>
     <w:p>
       <w:pPr>
-        <w:spacing w:line="480" w:lineRule="auto"/>
-        <w:rPr>
-          <w:rFonts w:ascii="Times New Roman" w:hAnsi="Times New Roman" w:cs="Times New Roman"/>
-          <w:b/>
-          <w:bCs/>
-          <w:sz w:val="28"/>
-          <w:szCs w:val="28"/>
-        </w:rPr>
-      </w:pPr>
-      <w:r>
-        <w:rPr>
-          <w:rFonts w:ascii="Times New Roman" w:hAnsi="Times New Roman" w:cs="Times New Roman"/>
-          <w:b/>
-          <w:bCs/>
-          <w:sz w:val="28"/>
-          <w:szCs w:val="28"/>
-        </w:rPr>
-        <w:t>User Interface Design</w:t>
+        <w:spacing w:before="120" w:after="0" w:line="480" w:lineRule="auto"/>
+        <w:rPr>
+          <w:rFonts w:ascii="Times New Roman" w:hAnsi="Times New Roman" w:cs="Times New Roman"/>
+          <w:sz w:val="24"/>
+          <w:szCs w:val="24"/>
+        </w:rPr>
+      </w:pPr>
+      <w:r>
+        <w:rPr>
+          <w:rFonts w:ascii="Times New Roman" w:hAnsi="Times New Roman" w:cs="Times New Roman"/>
+          <w:sz w:val="24"/>
+          <w:szCs w:val="24"/>
+        </w:rPr>
+        <w:drawing>
+          <wp:inline distT="0" distB="0" distL="0" distR="0" wp14:anchorId="53D58B6F" wp14:editId="72C4AC43">
+            <wp:extent cx="6369791" cy="3406140"/>
+            <wp:effectExtent l="0" t="0" r="0" b="3810"/>
+            <wp:docPr id="439461789" name="Picture 1" descr="A screenshot of a computer program&#10;&#10;Description automatically generated"/>
+            <wp:cNvGraphicFramePr>
+              <a:graphicFrameLocks xmlns:a="http://schemas.openxmlformats.org/drawingml/2006/main" noChangeAspect="1"/>
+            </wp:cNvGraphicFramePr>
+            <a:graphic xmlns:a="http://schemas.openxmlformats.org/drawingml/2006/main">
+              <a:graphicData uri="http://schemas.openxmlformats.org/drawingml/2006/picture">
+                <pic:pic xmlns:pic="http://schemas.openxmlformats.org/drawingml/2006/picture">
+                  <pic:nvPicPr>
+                    <pic:cNvPr id="439461789" name="Picture 1" descr="A screenshot of a computer program&#10;&#10;Description automatically generated"/>
+                    <pic:cNvPicPr/>
+                  </pic:nvPicPr>
+                  <pic:blipFill rotWithShape="1">
+                    <a:blip r:embed="rId8"/>
+                    <a:srcRect l="2381" r="23929" b="26554"/>
+                    <a:stretch/>
+                  </pic:blipFill>
+                  <pic:spPr bwMode="auto">
+                    <a:xfrm>
+                      <a:off x="0" y="0"/>
+                      <a:ext cx="6380313" cy="3411767"/>
+                    </a:xfrm>
+                    <a:prstGeom prst="rect">
+                      <a:avLst/>
+                    </a:prstGeom>
+                    <a:ln>
+                      <a:noFill/>
+                    </a:ln>
+                    <a:extLst>
+                      <a:ext uri="{53640926-AAD7-44D8-BBD7-CCE9431645EC}">
+                        <a14:shadowObscured xmlns:a14="http://schemas.microsoft.com/office/drawing/2010/main"/>
+                      </a:ext>
+                    </a:extLst>
+                  </pic:spPr>
+                </pic:pic>
+              </a:graphicData>
+            </a:graphic>
+          </wp:inline>
+        </w:drawing>
       </w:r>
     </w:p>
     <w:p>
       <w:pPr>
-        <w:spacing w:line="480" w:lineRule="auto"/>
-        <w:rPr>
-          <w:rFonts w:ascii="Times New Roman" w:hAnsi="Times New Roman" w:cs="Times New Roman"/>
-          <w:sz w:val="24"/>
-          <w:szCs w:val="24"/>
-        </w:rPr>
-      </w:pPr>
-      <w:r>
-        <w:rPr>
-          <w:rFonts w:ascii="Times New Roman" w:hAnsi="Times New Roman" w:cs="Times New Roman"/>
-          <w:sz w:val="24"/>
-          <w:szCs w:val="24"/>
-        </w:rPr>
-        <w:t>The user interface will be designed with simplicity in mind. Our main objective is to pr</w:t>
-      </w:r>
-      <w:r>
-        <w:rPr>
-          <w:rFonts w:ascii="Times New Roman" w:hAnsi="Times New Roman" w:cs="Times New Roman"/>
-          <w:sz w:val="24"/>
-          <w:szCs w:val="24"/>
-        </w:rPr>
-        <w:t>ovi</w:t>
-      </w:r>
-      <w:r>
-        <w:rPr>
-          <w:rFonts w:ascii="Times New Roman" w:hAnsi="Times New Roman" w:cs="Times New Roman"/>
-          <w:sz w:val="24"/>
-          <w:szCs w:val="24"/>
-        </w:rPr>
-        <w:t>de a simple to use</w:t>
-      </w:r>
-      <w:r>
-        <w:rPr>
-          <w:rFonts w:ascii="Times New Roman" w:hAnsi="Times New Roman" w:cs="Times New Roman"/>
-          <w:sz w:val="24"/>
-          <w:szCs w:val="24"/>
-        </w:rPr>
-        <w:t xml:space="preserve"> and robust interface. The interface will be intuitive and designed to offer as much built in error protection as possible. We will implement drop downs in cases where user data can easily be entered incorrectly. </w:t>
+        <w:spacing w:before="120" w:after="0" w:line="480" w:lineRule="auto"/>
+        <w:rPr>
+          <w:rFonts w:ascii="Times New Roman" w:hAnsi="Times New Roman" w:cs="Times New Roman"/>
+          <w:sz w:val="24"/>
+          <w:szCs w:val="24"/>
+        </w:rPr>
+      </w:pPr>
+      <w:r>
+        <w:rPr>
+          <w:rFonts w:ascii="Times New Roman" w:hAnsi="Times New Roman" w:cs="Times New Roman"/>
+          <w:sz w:val="24"/>
+          <w:szCs w:val="24"/>
+        </w:rPr>
+        <w:drawing>
+          <wp:inline distT="0" distB="0" distL="0" distR="0" wp14:anchorId="3581D603" wp14:editId="41F9614C">
+            <wp:extent cx="6400800" cy="3434080"/>
+            <wp:effectExtent l="0" t="0" r="0" b="0"/>
+            <wp:docPr id="1373576684" name="Picture 1" descr="A screenshot of a computer program&#10;&#10;Description automatically generated"/>
+            <wp:cNvGraphicFramePr>
+              <a:graphicFrameLocks xmlns:a="http://schemas.openxmlformats.org/drawingml/2006/main" noChangeAspect="1"/>
+            </wp:cNvGraphicFramePr>
+            <a:graphic xmlns:a="http://schemas.openxmlformats.org/drawingml/2006/main">
+              <a:graphicData uri="http://schemas.openxmlformats.org/drawingml/2006/picture">
+                <pic:pic xmlns:pic="http://schemas.openxmlformats.org/drawingml/2006/picture">
+                  <pic:nvPicPr>
+                    <pic:cNvPr id="1373576684" name="Picture 1" descr="A screenshot of a computer program&#10;&#10;Description automatically generated"/>
+                    <pic:cNvPicPr/>
+                  </pic:nvPicPr>
+                  <pic:blipFill>
+                    <a:blip r:embed="rId9"/>
+                    <a:stretch>
+                      <a:fillRect/>
+                    </a:stretch>
+                  </pic:blipFill>
+                  <pic:spPr>
+                    <a:xfrm>
+                      <a:off x="0" y="0"/>
+                      <a:ext cx="6400800" cy="3434080"/>
+                    </a:xfrm>
+                    <a:prstGeom prst="rect">
+                      <a:avLst/>
+                    </a:prstGeom>
+                  </pic:spPr>
+                </pic:pic>
+              </a:graphicData>
+            </a:graphic>
+          </wp:inline>
+        </w:drawing>
       </w:r>
     </w:p>
     <w:p>
       <w:pPr>
-        <w:spacing w:line="480" w:lineRule="auto"/>
-        <w:rPr>
-          <w:rFonts w:ascii="Times New Roman" w:hAnsi="Times New Roman" w:cs="Times New Roman"/>
-          <w:b/>
-          <w:bCs/>
-          <w:sz w:val="28"/>
-          <w:szCs w:val="28"/>
+        <w:spacing w:before="120" w:after="0" w:line="480" w:lineRule="auto"/>
+        <w:rPr>
+          <w:rFonts w:ascii="Times New Roman" w:hAnsi="Times New Roman" w:cs="Times New Roman"/>
+          <w:sz w:val="24"/>
+          <w:szCs w:val="24"/>
         </w:rPr>
       </w:pPr>
     </w:p>
     <w:p>
       <w:pPr>
-        <w:spacing w:line="480" w:lineRule="auto"/>
-        <w:rPr>
-          <w:rFonts w:ascii="Times New Roman" w:hAnsi="Times New Roman" w:cs="Times New Roman"/>
-          <w:b/>
-          <w:bCs/>
-          <w:sz w:val="28"/>
-          <w:szCs w:val="28"/>
-        </w:rPr>
-      </w:pPr>
-      <w:r>
-        <w:rPr>
-          <w:rFonts w:ascii="Times New Roman" w:hAnsi="Times New Roman" w:cs="Times New Roman"/>
-          <w:b/>
-          <w:bCs/>
-          <w:sz w:val="28"/>
-          <w:szCs w:val="28"/>
+        <w:spacing w:before="120" w:after="0" w:line="480" w:lineRule="auto"/>
+        <w:rPr>
+          <w:rFonts w:ascii="Times New Roman" w:hAnsi="Times New Roman" w:cs="Times New Roman"/>
+          <w:sz w:val="24"/>
+          <w:szCs w:val="24"/>
+        </w:rPr>
+      </w:pPr>
+      <w:r>
+        <w:rPr>
+          <w:rFonts w:ascii="Times New Roman" w:hAnsi="Times New Roman" w:cs="Times New Roman"/>
+          <w:sz w:val="24"/>
+          <w:szCs w:val="24"/>
         </w:rPr>
         <w:lastRenderedPageBreak/>
-        <w:t>Functionality</w:t>
+        <w:t>For reference, the source code is in a public git repository at the URL:</w:t>
       </w:r>
     </w:p>
     <w:p>
       <w:pPr>
-        <w:spacing w:line="480" w:lineRule="auto"/>
-        <w:rPr>
-          <w:rFonts w:ascii="Times New Roman" w:hAnsi="Times New Roman" w:cs="Times New Roman"/>
-          <w:b/>
-          <w:bCs/>
-          <w:sz w:val="24"/>
-          <w:szCs w:val="24"/>
-        </w:rPr>
-      </w:pPr>
-      <w:r>
-        <w:rPr>
-          <w:rFonts w:ascii="Times New Roman" w:hAnsi="Times New Roman" w:cs="Times New Roman"/>
-          <w:b/>
-          <w:bCs/>
-          <w:sz w:val="24"/>
-          <w:szCs w:val="24"/>
-        </w:rPr>
-        <w:t>Functional Requirements</w:t>
-      </w:r>
+        <w:spacing w:before="120" w:after="0" w:line="480" w:lineRule="auto"/>
+        <w:rPr>
+          <w:rFonts w:ascii="Times New Roman" w:hAnsi="Times New Roman" w:cs="Times New Roman"/>
+          <w:sz w:val="24"/>
+          <w:szCs w:val="24"/>
+        </w:rPr>
+      </w:pPr>
+      <w:hyperlink r:id="rId10" w:history="1">
+        <w:r>
+          <w:rPr>
+            <w:rStyle w:val="Hyperlink"/>
+            <w:rFonts w:ascii="Times New Roman" w:hAnsi="Times New Roman" w:cs="Times New Roman"/>
+            <w:sz w:val="24"/>
+            <w:szCs w:val="24"/>
+          </w:rPr>
+          <w:t>https://github.com/timmasta/rasmussen/tree/main/SortThenAdd</w:t>
+        </w:r>
+      </w:hyperlink>
     </w:p>
     <w:p>
       <w:pPr>
-        <w:pStyle w:val="ListParagraph"/>
-        <w:numPr>
-          <w:ilvl w:val="0"/>
-          <w:numId w:val="6"/>
-        </w:numPr>
-        <w:spacing w:line="480" w:lineRule="auto"/>
-        <w:rPr>
-          <w:rFonts w:ascii="Times New Roman" w:hAnsi="Times New Roman" w:cs="Times New Roman"/>
-          <w:sz w:val="24"/>
-          <w:szCs w:val="24"/>
-        </w:rPr>
-      </w:pPr>
-      <w:r>
-        <w:rPr>
-          <w:rFonts w:ascii="Times New Roman" w:hAnsi="Times New Roman" w:cs="Times New Roman"/>
-          <w:sz w:val="24"/>
-          <w:szCs w:val="24"/>
-        </w:rPr>
-        <w:t>Take user input of Name, Weight, Date of Birth, and Height.</w:t>
+        <w:spacing w:before="120" w:after="0" w:line="480" w:lineRule="auto"/>
+        <w:rPr>
+          <w:rFonts w:ascii="Times New Roman" w:hAnsi="Times New Roman" w:cs="Times New Roman"/>
+          <w:sz w:val="24"/>
+          <w:szCs w:val="24"/>
+        </w:rPr>
+      </w:pPr>
+      <w:r>
+        <w:rPr>
+          <w:rFonts w:ascii="Times New Roman" w:hAnsi="Times New Roman" w:cs="Times New Roman"/>
+          <w:sz w:val="24"/>
+          <w:szCs w:val="24"/>
+        </w:rPr>
+        <w:t>I included the Java code for each of the files below:</w:t>
       </w:r>
     </w:p>
     <w:p>
       <w:pPr>
-        <w:pStyle w:val="ListParagraph"/>
-        <w:numPr>
-          <w:ilvl w:val="0"/>
-          <w:numId w:val="6"/>
-        </w:numPr>
-        <w:spacing w:line="480" w:lineRule="auto"/>
-        <w:rPr>
-          <w:rFonts w:ascii="Times New Roman" w:hAnsi="Times New Roman" w:cs="Times New Roman"/>
-          <w:sz w:val="24"/>
-          <w:szCs w:val="24"/>
-        </w:rPr>
-      </w:pPr>
-      <w:r>
-        <w:rPr>
-          <w:rFonts w:ascii="Times New Roman" w:hAnsi="Times New Roman" w:cs="Times New Roman"/>
-          <w:sz w:val="24"/>
-          <w:szCs w:val="24"/>
-        </w:rPr>
-        <w:t>Calculate BMI based on the user’s input.</w:t>
+        <w:shd w:val="clear" w:color="auto" w:fill="1E1F22"/>
+        <w:tabs>
+          <w:tab w:val="left" w:pos="916"/>
+          <w:tab w:val="left" w:pos="1832"/>
+          <w:tab w:val="left" w:pos="2748"/>
+          <w:tab w:val="left" w:pos="3664"/>
+          <w:tab w:val="left" w:pos="4580"/>
+          <w:tab w:val="left" w:pos="5496"/>
+          <w:tab w:val="left" w:pos="6412"/>
+          <w:tab w:val="left" w:pos="7328"/>
+          <w:tab w:val="left" w:pos="8244"/>
+          <w:tab w:val="left" w:pos="9160"/>
+          <w:tab w:val="left" w:pos="10076"/>
+          <w:tab w:val="left" w:pos="10992"/>
+          <w:tab w:val="left" w:pos="11908"/>
+          <w:tab w:val="left" w:pos="12824"/>
+          <w:tab w:val="left" w:pos="13740"/>
+          <w:tab w:val="left" w:pos="14656"/>
+        </w:tabs>
+        <w:spacing w:after="0" w:line="240" w:lineRule="auto"/>
+        <w:rPr>
+          <w:rFonts w:ascii="Courier New" w:eastAsia="Times New Roman" w:hAnsi="Courier New" w:cs="Courier New"/>
+          <w:color w:val="BCBEC4"/>
+          <w:sz w:val="20"/>
+          <w:szCs w:val="20"/>
+        </w:rPr>
+      </w:pPr>
+      <w:r>
+        <w:rPr>
+          <w:rFonts w:ascii="Courier New" w:eastAsia="Times New Roman" w:hAnsi="Courier New" w:cs="Courier New"/>
+          <w:color w:val="7A7E85"/>
+          <w:sz w:val="20"/>
+          <w:szCs w:val="20"/>
+        </w:rPr>
+        <w:t>//Main.java</w:t>
+      </w:r>
+      <w:r>
+        <w:rPr>
+          <w:rFonts w:ascii="Courier New" w:eastAsia="Times New Roman" w:hAnsi="Courier New" w:cs="Courier New"/>
+          <w:color w:val="7A7E85"/>
+          <w:sz w:val="20"/>
+          <w:szCs w:val="20"/>
+        </w:rPr>
+        <w:br/>
+      </w:r>
+      <w:r>
+        <w:rPr>
+          <w:rFonts w:ascii="Courier New" w:eastAsia="Times New Roman" w:hAnsi="Courier New" w:cs="Courier New"/>
+          <w:color w:val="7A7E85"/>
+          <w:sz w:val="20"/>
+          <w:szCs w:val="20"/>
+        </w:rPr>
+        <w:br/>
+      </w:r>
+      <w:r>
+        <w:rPr>
+          <w:rFonts w:ascii="Courier New" w:eastAsia="Times New Roman" w:hAnsi="Courier New" w:cs="Courier New"/>
+          <w:color w:val="CF8E6D"/>
+          <w:sz w:val="20"/>
+          <w:szCs w:val="20"/>
+        </w:rPr>
+        <w:t xml:space="preserve">import </w:t>
+      </w:r>
+      <w:proofErr w:type="spellStart"/>
+      <w:r>
+        <w:rPr>
+          <w:rFonts w:ascii="Courier New" w:eastAsia="Times New Roman" w:hAnsi="Courier New" w:cs="Courier New"/>
+          <w:color w:val="BCBEC4"/>
+          <w:sz w:val="20"/>
+          <w:szCs w:val="20"/>
+        </w:rPr>
+        <w:t>java.util.ArrayList</w:t>
+      </w:r>
+      <w:proofErr w:type="spellEnd"/>
+      <w:r>
+        <w:rPr>
+          <w:rFonts w:ascii="Courier New" w:eastAsia="Times New Roman" w:hAnsi="Courier New" w:cs="Courier New"/>
+          <w:color w:val="BCBEC4"/>
+          <w:sz w:val="20"/>
+          <w:szCs w:val="20"/>
+        </w:rPr>
+        <w:t>;</w:t>
+      </w:r>
+      <w:r>
+        <w:rPr>
+          <w:rFonts w:ascii="Courier New" w:eastAsia="Times New Roman" w:hAnsi="Courier New" w:cs="Courier New"/>
+          <w:color w:val="BCBEC4"/>
+          <w:sz w:val="20"/>
+          <w:szCs w:val="20"/>
+        </w:rPr>
+        <w:br/>
+      </w:r>
+      <w:r>
+        <w:rPr>
+          <w:rFonts w:ascii="Courier New" w:eastAsia="Times New Roman" w:hAnsi="Courier New" w:cs="Courier New"/>
+          <w:color w:val="CF8E6D"/>
+          <w:sz w:val="20"/>
+          <w:szCs w:val="20"/>
+        </w:rPr>
+        <w:t xml:space="preserve">import </w:t>
+      </w:r>
+      <w:proofErr w:type="spellStart"/>
+      <w:r>
+        <w:rPr>
+          <w:rFonts w:ascii="Courier New" w:eastAsia="Times New Roman" w:hAnsi="Courier New" w:cs="Courier New"/>
+          <w:color w:val="BCBEC4"/>
+          <w:sz w:val="20"/>
+          <w:szCs w:val="20"/>
+        </w:rPr>
+        <w:t>java.util.Random</w:t>
+      </w:r>
+      <w:proofErr w:type="spellEnd"/>
+      <w:r>
+        <w:rPr>
+          <w:rFonts w:ascii="Courier New" w:eastAsia="Times New Roman" w:hAnsi="Courier New" w:cs="Courier New"/>
+          <w:color w:val="BCBEC4"/>
+          <w:sz w:val="20"/>
+          <w:szCs w:val="20"/>
+        </w:rPr>
+        <w:t>;</w:t>
+      </w:r>
+      <w:r>
+        <w:rPr>
+          <w:rFonts w:ascii="Courier New" w:eastAsia="Times New Roman" w:hAnsi="Courier New" w:cs="Courier New"/>
+          <w:color w:val="BCBEC4"/>
+          <w:sz w:val="20"/>
+          <w:szCs w:val="20"/>
+        </w:rPr>
+        <w:br/>
+      </w:r>
+      <w:r>
+        <w:rPr>
+          <w:rFonts w:ascii="Courier New" w:eastAsia="Times New Roman" w:hAnsi="Courier New" w:cs="Courier New"/>
+          <w:color w:val="BCBEC4"/>
+          <w:sz w:val="20"/>
+          <w:szCs w:val="20"/>
+        </w:rPr>
+        <w:br/>
+      </w:r>
+      <w:r>
+        <w:rPr>
+          <w:rFonts w:ascii="Courier New" w:eastAsia="Times New Roman" w:hAnsi="Courier New" w:cs="Courier New"/>
+          <w:color w:val="CF8E6D"/>
+          <w:sz w:val="20"/>
+          <w:szCs w:val="20"/>
+        </w:rPr>
+        <w:t xml:space="preserve">public class </w:t>
+      </w:r>
+      <w:r>
+        <w:rPr>
+          <w:rFonts w:ascii="Courier New" w:eastAsia="Times New Roman" w:hAnsi="Courier New" w:cs="Courier New"/>
+          <w:color w:val="BCBEC4"/>
+          <w:sz w:val="20"/>
+          <w:szCs w:val="20"/>
+        </w:rPr>
+        <w:t>Main {</w:t>
+      </w:r>
+      <w:r>
+        <w:rPr>
+          <w:rFonts w:ascii="Courier New" w:eastAsia="Times New Roman" w:hAnsi="Courier New" w:cs="Courier New"/>
+          <w:color w:val="BCBEC4"/>
+          <w:sz w:val="20"/>
+          <w:szCs w:val="20"/>
+        </w:rPr>
+        <w:br/>
+        <w:t xml:space="preserve">    </w:t>
+      </w:r>
+      <w:r>
+        <w:rPr>
+          <w:rFonts w:ascii="Courier New" w:eastAsia="Times New Roman" w:hAnsi="Courier New" w:cs="Courier New"/>
+          <w:color w:val="CF8E6D"/>
+          <w:sz w:val="20"/>
+          <w:szCs w:val="20"/>
+        </w:rPr>
+        <w:t xml:space="preserve">public static void </w:t>
+      </w:r>
+      <w:r>
+        <w:rPr>
+          <w:rFonts w:ascii="Courier New" w:eastAsia="Times New Roman" w:hAnsi="Courier New" w:cs="Courier New"/>
+          <w:color w:val="56A8F5"/>
+          <w:sz w:val="20"/>
+          <w:szCs w:val="20"/>
+        </w:rPr>
+        <w:t>main</w:t>
+      </w:r>
+      <w:r>
+        <w:rPr>
+          <w:rFonts w:ascii="Courier New" w:eastAsia="Times New Roman" w:hAnsi="Courier New" w:cs="Courier New"/>
+          <w:color w:val="BCBEC4"/>
+          <w:sz w:val="20"/>
+          <w:szCs w:val="20"/>
+        </w:rPr>
+        <w:t xml:space="preserve">(String[] </w:t>
+      </w:r>
+      <w:proofErr w:type="spellStart"/>
+      <w:r>
+        <w:rPr>
+          <w:rFonts w:ascii="Courier New" w:eastAsia="Times New Roman" w:hAnsi="Courier New" w:cs="Courier New"/>
+          <w:color w:val="BCBEC4"/>
+          <w:sz w:val="20"/>
+          <w:szCs w:val="20"/>
+        </w:rPr>
+        <w:t>args</w:t>
+      </w:r>
+      <w:proofErr w:type="spellEnd"/>
+      <w:r>
+        <w:rPr>
+          <w:rFonts w:ascii="Courier New" w:eastAsia="Times New Roman" w:hAnsi="Courier New" w:cs="Courier New"/>
+          <w:color w:val="BCBEC4"/>
+          <w:sz w:val="20"/>
+          <w:szCs w:val="20"/>
+        </w:rPr>
+        <w:t>) {</w:t>
+      </w:r>
+      <w:r>
+        <w:rPr>
+          <w:rFonts w:ascii="Courier New" w:eastAsia="Times New Roman" w:hAnsi="Courier New" w:cs="Courier New"/>
+          <w:color w:val="BCBEC4"/>
+          <w:sz w:val="20"/>
+          <w:szCs w:val="20"/>
+        </w:rPr>
+        <w:br/>
+        <w:t xml:space="preserve">        </w:t>
+      </w:r>
+      <w:r>
+        <w:rPr>
+          <w:rFonts w:ascii="Courier New" w:eastAsia="Times New Roman" w:hAnsi="Courier New" w:cs="Courier New"/>
+          <w:color w:val="CF8E6D"/>
+          <w:sz w:val="20"/>
+          <w:szCs w:val="20"/>
+        </w:rPr>
+        <w:t xml:space="preserve">int </w:t>
+      </w:r>
+      <w:r>
+        <w:rPr>
+          <w:rFonts w:ascii="Courier New" w:eastAsia="Times New Roman" w:hAnsi="Courier New" w:cs="Courier New"/>
+          <w:color w:val="BCBEC4"/>
+          <w:sz w:val="20"/>
+          <w:szCs w:val="20"/>
+        </w:rPr>
+        <w:t xml:space="preserve">n = </w:t>
+      </w:r>
+      <w:r>
+        <w:rPr>
+          <w:rFonts w:ascii="Courier New" w:eastAsia="Times New Roman" w:hAnsi="Courier New" w:cs="Courier New"/>
+          <w:color w:val="2AACB8"/>
+          <w:sz w:val="20"/>
+          <w:szCs w:val="20"/>
+        </w:rPr>
+        <w:t>10</w:t>
+      </w:r>
+      <w:r>
+        <w:rPr>
+          <w:rFonts w:ascii="Courier New" w:eastAsia="Times New Roman" w:hAnsi="Courier New" w:cs="Courier New"/>
+          <w:color w:val="BCBEC4"/>
+          <w:sz w:val="20"/>
+          <w:szCs w:val="20"/>
+        </w:rPr>
+        <w:t xml:space="preserve">; </w:t>
+      </w:r>
+      <w:r>
+        <w:rPr>
+          <w:rFonts w:ascii="Courier New" w:eastAsia="Times New Roman" w:hAnsi="Courier New" w:cs="Courier New"/>
+          <w:color w:val="7A7E85"/>
+          <w:sz w:val="20"/>
+          <w:szCs w:val="20"/>
+        </w:rPr>
+        <w:t>// Change this to the desired size of the array</w:t>
+      </w:r>
+      <w:r>
+        <w:rPr>
+          <w:rFonts w:ascii="Courier New" w:eastAsia="Times New Roman" w:hAnsi="Courier New" w:cs="Courier New"/>
+          <w:color w:val="7A7E85"/>
+          <w:sz w:val="20"/>
+          <w:szCs w:val="20"/>
+        </w:rPr>
+        <w:br/>
+        <w:t xml:space="preserve">        </w:t>
+      </w:r>
+      <w:r>
+        <w:rPr>
+          <w:rFonts w:ascii="Courier New" w:eastAsia="Times New Roman" w:hAnsi="Courier New" w:cs="Courier New"/>
+          <w:color w:val="CF8E6D"/>
+          <w:sz w:val="20"/>
+          <w:szCs w:val="20"/>
+        </w:rPr>
+        <w:t xml:space="preserve">int </w:t>
+      </w:r>
+      <w:r>
+        <w:rPr>
+          <w:rFonts w:ascii="Courier New" w:eastAsia="Times New Roman" w:hAnsi="Courier New" w:cs="Courier New"/>
+          <w:color w:val="BCBEC4"/>
+          <w:sz w:val="20"/>
+          <w:szCs w:val="20"/>
+        </w:rPr>
+        <w:t xml:space="preserve">min = </w:t>
+      </w:r>
+      <w:r>
+        <w:rPr>
+          <w:rFonts w:ascii="Courier New" w:eastAsia="Times New Roman" w:hAnsi="Courier New" w:cs="Courier New"/>
+          <w:color w:val="2AACB8"/>
+          <w:sz w:val="20"/>
+          <w:szCs w:val="20"/>
+        </w:rPr>
+        <w:t>100</w:t>
+      </w:r>
+      <w:r>
+        <w:rPr>
+          <w:rFonts w:ascii="Courier New" w:eastAsia="Times New Roman" w:hAnsi="Courier New" w:cs="Courier New"/>
+          <w:color w:val="BCBEC4"/>
+          <w:sz w:val="20"/>
+          <w:szCs w:val="20"/>
+        </w:rPr>
+        <w:t xml:space="preserve">; </w:t>
+      </w:r>
+      <w:r>
+        <w:rPr>
+          <w:rFonts w:ascii="Courier New" w:eastAsia="Times New Roman" w:hAnsi="Courier New" w:cs="Courier New"/>
+          <w:color w:val="7A7E85"/>
+          <w:sz w:val="20"/>
+          <w:szCs w:val="20"/>
+        </w:rPr>
+        <w:t>// Minimum value (inclusive)</w:t>
+      </w:r>
+      <w:r>
+        <w:rPr>
+          <w:rFonts w:ascii="Courier New" w:eastAsia="Times New Roman" w:hAnsi="Courier New" w:cs="Courier New"/>
+          <w:color w:val="7A7E85"/>
+          <w:sz w:val="20"/>
+          <w:szCs w:val="20"/>
+        </w:rPr>
+        <w:br/>
+        <w:t xml:space="preserve">        </w:t>
+      </w:r>
+      <w:r>
+        <w:rPr>
+          <w:rFonts w:ascii="Courier New" w:eastAsia="Times New Roman" w:hAnsi="Courier New" w:cs="Courier New"/>
+          <w:color w:val="CF8E6D"/>
+          <w:sz w:val="20"/>
+          <w:szCs w:val="20"/>
+        </w:rPr>
+        <w:t xml:space="preserve">int </w:t>
+      </w:r>
+      <w:r>
+        <w:rPr>
+          <w:rFonts w:ascii="Courier New" w:eastAsia="Times New Roman" w:hAnsi="Courier New" w:cs="Courier New"/>
+          <w:color w:val="BCBEC4"/>
+          <w:sz w:val="20"/>
+          <w:szCs w:val="20"/>
+        </w:rPr>
+        <w:t xml:space="preserve">max = </w:t>
+      </w:r>
+      <w:r>
+        <w:rPr>
+          <w:rFonts w:ascii="Courier New" w:eastAsia="Times New Roman" w:hAnsi="Courier New" w:cs="Courier New"/>
+          <w:color w:val="2AACB8"/>
+          <w:sz w:val="20"/>
+          <w:szCs w:val="20"/>
+        </w:rPr>
+        <w:t>501</w:t>
+      </w:r>
+      <w:r>
+        <w:rPr>
+          <w:rFonts w:ascii="Courier New" w:eastAsia="Times New Roman" w:hAnsi="Courier New" w:cs="Courier New"/>
+          <w:color w:val="BCBEC4"/>
+          <w:sz w:val="20"/>
+          <w:szCs w:val="20"/>
+        </w:rPr>
+        <w:t xml:space="preserve">; </w:t>
+      </w:r>
+      <w:r>
+        <w:rPr>
+          <w:rFonts w:ascii="Courier New" w:eastAsia="Times New Roman" w:hAnsi="Courier New" w:cs="Courier New"/>
+          <w:color w:val="7A7E85"/>
+          <w:sz w:val="20"/>
+          <w:szCs w:val="20"/>
+        </w:rPr>
+        <w:t>// Maximum value (exclusive)</w:t>
+      </w:r>
+      <w:r>
+        <w:rPr>
+          <w:rFonts w:ascii="Courier New" w:eastAsia="Times New Roman" w:hAnsi="Courier New" w:cs="Courier New"/>
+          <w:color w:val="7A7E85"/>
+          <w:sz w:val="20"/>
+          <w:szCs w:val="20"/>
+        </w:rPr>
+        <w:br/>
+      </w:r>
+      <w:r>
+        <w:rPr>
+          <w:rFonts w:ascii="Courier New" w:eastAsia="Times New Roman" w:hAnsi="Courier New" w:cs="Courier New"/>
+          <w:color w:val="7A7E85"/>
+          <w:sz w:val="20"/>
+          <w:szCs w:val="20"/>
+        </w:rPr>
+        <w:br/>
+        <w:t xml:space="preserve">        // Create an array to hold random integers</w:t>
+      </w:r>
+      <w:r>
+        <w:rPr>
+          <w:rFonts w:ascii="Courier New" w:eastAsia="Times New Roman" w:hAnsi="Courier New" w:cs="Courier New"/>
+          <w:color w:val="7A7E85"/>
+          <w:sz w:val="20"/>
+          <w:szCs w:val="20"/>
+        </w:rPr>
+        <w:br/>
+        <w:t xml:space="preserve">        </w:t>
+      </w:r>
+      <w:r>
+        <w:rPr>
+          <w:rFonts w:ascii="Courier New" w:eastAsia="Times New Roman" w:hAnsi="Courier New" w:cs="Courier New"/>
+          <w:color w:val="CF8E6D"/>
+          <w:sz w:val="20"/>
+          <w:szCs w:val="20"/>
+        </w:rPr>
+        <w:t>int</w:t>
+      </w:r>
+      <w:r>
+        <w:rPr>
+          <w:rFonts w:ascii="Courier New" w:eastAsia="Times New Roman" w:hAnsi="Courier New" w:cs="Courier New"/>
+          <w:color w:val="BCBEC4"/>
+          <w:sz w:val="20"/>
+          <w:szCs w:val="20"/>
+        </w:rPr>
+        <w:t xml:space="preserve">[] </w:t>
+      </w:r>
+      <w:proofErr w:type="spellStart"/>
+      <w:r>
+        <w:rPr>
+          <w:rFonts w:ascii="Courier New" w:eastAsia="Times New Roman" w:hAnsi="Courier New" w:cs="Courier New"/>
+          <w:color w:val="BCBEC4"/>
+          <w:sz w:val="20"/>
+          <w:szCs w:val="20"/>
+        </w:rPr>
+        <w:t>randomArray</w:t>
+      </w:r>
+      <w:proofErr w:type="spellEnd"/>
+      <w:r>
+        <w:rPr>
+          <w:rFonts w:ascii="Courier New" w:eastAsia="Times New Roman" w:hAnsi="Courier New" w:cs="Courier New"/>
+          <w:color w:val="BCBEC4"/>
+          <w:sz w:val="20"/>
+          <w:szCs w:val="20"/>
+        </w:rPr>
+        <w:t xml:space="preserve"> = </w:t>
+      </w:r>
+      <w:r>
+        <w:rPr>
+          <w:rFonts w:ascii="Courier New" w:eastAsia="Times New Roman" w:hAnsi="Courier New" w:cs="Courier New"/>
+          <w:color w:val="CF8E6D"/>
+          <w:sz w:val="20"/>
+          <w:szCs w:val="20"/>
+        </w:rPr>
+        <w:t>new int</w:t>
+      </w:r>
+      <w:r>
+        <w:rPr>
+          <w:rFonts w:ascii="Courier New" w:eastAsia="Times New Roman" w:hAnsi="Courier New" w:cs="Courier New"/>
+          <w:color w:val="BCBEC4"/>
+          <w:sz w:val="20"/>
+          <w:szCs w:val="20"/>
+        </w:rPr>
+        <w:t>[n];</w:t>
+      </w:r>
+      <w:r>
+        <w:rPr>
+          <w:rFonts w:ascii="Courier New" w:eastAsia="Times New Roman" w:hAnsi="Courier New" w:cs="Courier New"/>
+          <w:color w:val="BCBEC4"/>
+          <w:sz w:val="20"/>
+          <w:szCs w:val="20"/>
+        </w:rPr>
+        <w:br/>
+      </w:r>
+      <w:r>
+        <w:rPr>
+          <w:rFonts w:ascii="Courier New" w:eastAsia="Times New Roman" w:hAnsi="Courier New" w:cs="Courier New"/>
+          <w:color w:val="BCBEC4"/>
+          <w:sz w:val="20"/>
+          <w:szCs w:val="20"/>
+        </w:rPr>
+        <w:br/>
+        <w:t xml:space="preserve">        Random </w:t>
+      </w:r>
+      <w:proofErr w:type="spellStart"/>
+      <w:r>
+        <w:rPr>
+          <w:rFonts w:ascii="Courier New" w:eastAsia="Times New Roman" w:hAnsi="Courier New" w:cs="Courier New"/>
+          <w:color w:val="BCBEC4"/>
+          <w:sz w:val="20"/>
+          <w:szCs w:val="20"/>
+        </w:rPr>
+        <w:t>random</w:t>
+      </w:r>
+      <w:proofErr w:type="spellEnd"/>
+      <w:r>
+        <w:rPr>
+          <w:rFonts w:ascii="Courier New" w:eastAsia="Times New Roman" w:hAnsi="Courier New" w:cs="Courier New"/>
+          <w:color w:val="BCBEC4"/>
+          <w:sz w:val="20"/>
+          <w:szCs w:val="20"/>
+        </w:rPr>
+        <w:t xml:space="preserve"> = </w:t>
+      </w:r>
+      <w:r>
+        <w:rPr>
+          <w:rFonts w:ascii="Courier New" w:eastAsia="Times New Roman" w:hAnsi="Courier New" w:cs="Courier New"/>
+          <w:color w:val="CF8E6D"/>
+          <w:sz w:val="20"/>
+          <w:szCs w:val="20"/>
+        </w:rPr>
+        <w:t xml:space="preserve">new </w:t>
+      </w:r>
+      <w:r>
+        <w:rPr>
+          <w:rFonts w:ascii="Courier New" w:eastAsia="Times New Roman" w:hAnsi="Courier New" w:cs="Courier New"/>
+          <w:color w:val="BCBEC4"/>
+          <w:sz w:val="20"/>
+          <w:szCs w:val="20"/>
+        </w:rPr>
+        <w:t>Random();</w:t>
+      </w:r>
+      <w:r>
+        <w:rPr>
+          <w:rFonts w:ascii="Courier New" w:eastAsia="Times New Roman" w:hAnsi="Courier New" w:cs="Courier New"/>
+          <w:color w:val="BCBEC4"/>
+          <w:sz w:val="20"/>
+          <w:szCs w:val="20"/>
+        </w:rPr>
+        <w:br/>
+        <w:t xml:space="preserve">        </w:t>
+      </w:r>
+      <w:r>
+        <w:rPr>
+          <w:rFonts w:ascii="Courier New" w:eastAsia="Times New Roman" w:hAnsi="Courier New" w:cs="Courier New"/>
+          <w:color w:val="7A7E85"/>
+          <w:sz w:val="20"/>
+          <w:szCs w:val="20"/>
+        </w:rPr>
+        <w:t>//populate the array with random integers (size and range are set above)</w:t>
+      </w:r>
+      <w:r>
+        <w:rPr>
+          <w:rFonts w:ascii="Courier New" w:eastAsia="Times New Roman" w:hAnsi="Courier New" w:cs="Courier New"/>
+          <w:color w:val="7A7E85"/>
+          <w:sz w:val="20"/>
+          <w:szCs w:val="20"/>
+        </w:rPr>
+        <w:br/>
+        <w:t xml:space="preserve">        </w:t>
+      </w:r>
+      <w:r>
+        <w:rPr>
+          <w:rFonts w:ascii="Courier New" w:eastAsia="Times New Roman" w:hAnsi="Courier New" w:cs="Courier New"/>
+          <w:color w:val="CF8E6D"/>
+          <w:sz w:val="20"/>
+          <w:szCs w:val="20"/>
+        </w:rPr>
+        <w:t xml:space="preserve">for </w:t>
+      </w:r>
+      <w:r>
+        <w:rPr>
+          <w:rFonts w:ascii="Courier New" w:eastAsia="Times New Roman" w:hAnsi="Courier New" w:cs="Courier New"/>
+          <w:color w:val="BCBEC4"/>
+          <w:sz w:val="20"/>
+          <w:szCs w:val="20"/>
+        </w:rPr>
+        <w:t>(</w:t>
+      </w:r>
+      <w:r>
+        <w:rPr>
+          <w:rFonts w:ascii="Courier New" w:eastAsia="Times New Roman" w:hAnsi="Courier New" w:cs="Courier New"/>
+          <w:color w:val="CF8E6D"/>
+          <w:sz w:val="20"/>
+          <w:szCs w:val="20"/>
+        </w:rPr>
+        <w:t xml:space="preserve">int </w:t>
+      </w:r>
+      <w:proofErr w:type="spellStart"/>
+      <w:r>
+        <w:rPr>
+          <w:rFonts w:ascii="Courier New" w:eastAsia="Times New Roman" w:hAnsi="Courier New" w:cs="Courier New"/>
+          <w:color w:val="BCBEC4"/>
+          <w:sz w:val="20"/>
+          <w:szCs w:val="20"/>
+        </w:rPr>
+        <w:t>i</w:t>
+      </w:r>
+      <w:proofErr w:type="spellEnd"/>
+      <w:r>
+        <w:rPr>
+          <w:rFonts w:ascii="Courier New" w:eastAsia="Times New Roman" w:hAnsi="Courier New" w:cs="Courier New"/>
+          <w:color w:val="BCBEC4"/>
+          <w:sz w:val="20"/>
+          <w:szCs w:val="20"/>
+        </w:rPr>
+        <w:t xml:space="preserve"> = </w:t>
+      </w:r>
+      <w:r>
+        <w:rPr>
+          <w:rFonts w:ascii="Courier New" w:eastAsia="Times New Roman" w:hAnsi="Courier New" w:cs="Courier New"/>
+          <w:color w:val="2AACB8"/>
+          <w:sz w:val="20"/>
+          <w:szCs w:val="20"/>
+        </w:rPr>
+        <w:t>0</w:t>
+      </w:r>
+      <w:r>
+        <w:rPr>
+          <w:rFonts w:ascii="Courier New" w:eastAsia="Times New Roman" w:hAnsi="Courier New" w:cs="Courier New"/>
+          <w:color w:val="BCBEC4"/>
+          <w:sz w:val="20"/>
+          <w:szCs w:val="20"/>
+        </w:rPr>
+        <w:t xml:space="preserve">; </w:t>
+      </w:r>
+      <w:proofErr w:type="spellStart"/>
+      <w:r>
+        <w:rPr>
+          <w:rFonts w:ascii="Courier New" w:eastAsia="Times New Roman" w:hAnsi="Courier New" w:cs="Courier New"/>
+          <w:color w:val="BCBEC4"/>
+          <w:sz w:val="20"/>
+          <w:szCs w:val="20"/>
+        </w:rPr>
+        <w:t>i</w:t>
+      </w:r>
+      <w:proofErr w:type="spellEnd"/>
+      <w:r>
+        <w:rPr>
+          <w:rFonts w:ascii="Courier New" w:eastAsia="Times New Roman" w:hAnsi="Courier New" w:cs="Courier New"/>
+          <w:color w:val="BCBEC4"/>
+          <w:sz w:val="20"/>
+          <w:szCs w:val="20"/>
+        </w:rPr>
+        <w:t xml:space="preserve"> &lt; n; </w:t>
+      </w:r>
+      <w:proofErr w:type="spellStart"/>
+      <w:r>
+        <w:rPr>
+          <w:rFonts w:ascii="Courier New" w:eastAsia="Times New Roman" w:hAnsi="Courier New" w:cs="Courier New"/>
+          <w:color w:val="BCBEC4"/>
+          <w:sz w:val="20"/>
+          <w:szCs w:val="20"/>
+        </w:rPr>
+        <w:t>i</w:t>
+      </w:r>
+      <w:proofErr w:type="spellEnd"/>
+      <w:r>
+        <w:rPr>
+          <w:rFonts w:ascii="Courier New" w:eastAsia="Times New Roman" w:hAnsi="Courier New" w:cs="Courier New"/>
+          <w:color w:val="BCBEC4"/>
+          <w:sz w:val="20"/>
+          <w:szCs w:val="20"/>
+        </w:rPr>
+        <w:t>++) {</w:t>
+      </w:r>
+      <w:r>
+        <w:rPr>
+          <w:rFonts w:ascii="Courier New" w:eastAsia="Times New Roman" w:hAnsi="Courier New" w:cs="Courier New"/>
+          <w:color w:val="BCBEC4"/>
+          <w:sz w:val="20"/>
+          <w:szCs w:val="20"/>
+        </w:rPr>
+        <w:br/>
+        <w:t xml:space="preserve">            </w:t>
+      </w:r>
+      <w:proofErr w:type="spellStart"/>
+      <w:r>
+        <w:rPr>
+          <w:rFonts w:ascii="Courier New" w:eastAsia="Times New Roman" w:hAnsi="Courier New" w:cs="Courier New"/>
+          <w:color w:val="BCBEC4"/>
+          <w:sz w:val="20"/>
+          <w:szCs w:val="20"/>
+        </w:rPr>
+        <w:t>randomArray</w:t>
+      </w:r>
+      <w:proofErr w:type="spellEnd"/>
+      <w:r>
+        <w:rPr>
+          <w:rFonts w:ascii="Courier New" w:eastAsia="Times New Roman" w:hAnsi="Courier New" w:cs="Courier New"/>
+          <w:color w:val="BCBEC4"/>
+          <w:sz w:val="20"/>
+          <w:szCs w:val="20"/>
+        </w:rPr>
+        <w:t>[</w:t>
+      </w:r>
+      <w:proofErr w:type="spellStart"/>
+      <w:r>
+        <w:rPr>
+          <w:rFonts w:ascii="Courier New" w:eastAsia="Times New Roman" w:hAnsi="Courier New" w:cs="Courier New"/>
+          <w:color w:val="BCBEC4"/>
+          <w:sz w:val="20"/>
+          <w:szCs w:val="20"/>
+        </w:rPr>
+        <w:t>i</w:t>
+      </w:r>
+      <w:proofErr w:type="spellEnd"/>
+      <w:r>
+        <w:rPr>
+          <w:rFonts w:ascii="Courier New" w:eastAsia="Times New Roman" w:hAnsi="Courier New" w:cs="Courier New"/>
+          <w:color w:val="BCBEC4"/>
+          <w:sz w:val="20"/>
+          <w:szCs w:val="20"/>
+        </w:rPr>
+        <w:t xml:space="preserve">] = </w:t>
+      </w:r>
+      <w:proofErr w:type="spellStart"/>
+      <w:r>
+        <w:rPr>
+          <w:rFonts w:ascii="Courier New" w:eastAsia="Times New Roman" w:hAnsi="Courier New" w:cs="Courier New"/>
+          <w:color w:val="BCBEC4"/>
+          <w:sz w:val="20"/>
+          <w:szCs w:val="20"/>
+        </w:rPr>
+        <w:t>random.nextInt</w:t>
+      </w:r>
+      <w:proofErr w:type="spellEnd"/>
+      <w:r>
+        <w:rPr>
+          <w:rFonts w:ascii="Courier New" w:eastAsia="Times New Roman" w:hAnsi="Courier New" w:cs="Courier New"/>
+          <w:color w:val="BCBEC4"/>
+          <w:sz w:val="20"/>
+          <w:szCs w:val="20"/>
+        </w:rPr>
+        <w:t xml:space="preserve">(max - min) + min; </w:t>
+      </w:r>
+      <w:r>
+        <w:rPr>
+          <w:rFonts w:ascii="Courier New" w:eastAsia="Times New Roman" w:hAnsi="Courier New" w:cs="Courier New"/>
+          <w:color w:val="7A7E85"/>
+          <w:sz w:val="20"/>
+          <w:szCs w:val="20"/>
+        </w:rPr>
+        <w:t>// Generates a random integer between min and max-1</w:t>
+      </w:r>
+      <w:r>
+        <w:rPr>
+          <w:rFonts w:ascii="Courier New" w:eastAsia="Times New Roman" w:hAnsi="Courier New" w:cs="Courier New"/>
+          <w:color w:val="7A7E85"/>
+          <w:sz w:val="20"/>
+          <w:szCs w:val="20"/>
+        </w:rPr>
+        <w:br/>
+        <w:t xml:space="preserve">        </w:t>
+      </w:r>
+      <w:r>
+        <w:rPr>
+          <w:rFonts w:ascii="Courier New" w:eastAsia="Times New Roman" w:hAnsi="Courier New" w:cs="Courier New"/>
+          <w:color w:val="BCBEC4"/>
+          <w:sz w:val="20"/>
+          <w:szCs w:val="20"/>
+        </w:rPr>
+        <w:t>}</w:t>
+      </w:r>
+      <w:r>
+        <w:rPr>
+          <w:rFonts w:ascii="Courier New" w:eastAsia="Times New Roman" w:hAnsi="Courier New" w:cs="Courier New"/>
+          <w:color w:val="BCBEC4"/>
+          <w:sz w:val="20"/>
+          <w:szCs w:val="20"/>
+        </w:rPr>
+        <w:br/>
+      </w:r>
+      <w:r>
+        <w:rPr>
+          <w:rFonts w:ascii="Courier New" w:eastAsia="Times New Roman" w:hAnsi="Courier New" w:cs="Courier New"/>
+          <w:color w:val="BCBEC4"/>
+          <w:sz w:val="20"/>
+          <w:szCs w:val="20"/>
+        </w:rPr>
+        <w:br/>
+        <w:t xml:space="preserve">        </w:t>
+      </w:r>
+      <w:r>
+        <w:rPr>
+          <w:rFonts w:ascii="Courier New" w:eastAsia="Times New Roman" w:hAnsi="Courier New" w:cs="Courier New"/>
+          <w:color w:val="7A7E85"/>
+          <w:sz w:val="20"/>
+          <w:szCs w:val="20"/>
+        </w:rPr>
+        <w:t xml:space="preserve">// Instantiate the </w:t>
+      </w:r>
+      <w:proofErr w:type="spellStart"/>
+      <w:r>
+        <w:rPr>
+          <w:rFonts w:ascii="Courier New" w:eastAsia="Times New Roman" w:hAnsi="Courier New" w:cs="Courier New"/>
+          <w:color w:val="7A7E85"/>
+          <w:sz w:val="20"/>
+          <w:szCs w:val="20"/>
+        </w:rPr>
+        <w:t>arraySort</w:t>
+      </w:r>
+      <w:proofErr w:type="spellEnd"/>
+      <w:r>
+        <w:rPr>
+          <w:rFonts w:ascii="Courier New" w:eastAsia="Times New Roman" w:hAnsi="Courier New" w:cs="Courier New"/>
+          <w:color w:val="7A7E85"/>
+          <w:sz w:val="20"/>
+          <w:szCs w:val="20"/>
+        </w:rPr>
+        <w:t xml:space="preserve"> object which prints the sorted array</w:t>
+      </w:r>
+      <w:r>
+        <w:rPr>
+          <w:rFonts w:ascii="Courier New" w:eastAsia="Times New Roman" w:hAnsi="Courier New" w:cs="Courier New"/>
+          <w:color w:val="7A7E85"/>
+          <w:sz w:val="20"/>
+          <w:szCs w:val="20"/>
+        </w:rPr>
+        <w:br/>
+        <w:t xml:space="preserve">        </w:t>
+      </w:r>
+      <w:proofErr w:type="spellStart"/>
+      <w:r>
+        <w:rPr>
+          <w:rFonts w:ascii="Courier New" w:eastAsia="Times New Roman" w:hAnsi="Courier New" w:cs="Courier New"/>
+          <w:color w:val="BCBEC4"/>
+          <w:sz w:val="20"/>
+          <w:szCs w:val="20"/>
+        </w:rPr>
+        <w:t>ArraySort</w:t>
+      </w:r>
+      <w:proofErr w:type="spellEnd"/>
+      <w:r>
+        <w:rPr>
+          <w:rFonts w:ascii="Courier New" w:eastAsia="Times New Roman" w:hAnsi="Courier New" w:cs="Courier New"/>
+          <w:color w:val="BCBEC4"/>
+          <w:sz w:val="20"/>
+          <w:szCs w:val="20"/>
+        </w:rPr>
+        <w:t xml:space="preserve"> </w:t>
+      </w:r>
+      <w:proofErr w:type="spellStart"/>
+      <w:r>
+        <w:rPr>
+          <w:rFonts w:ascii="Courier New" w:eastAsia="Times New Roman" w:hAnsi="Courier New" w:cs="Courier New"/>
+          <w:color w:val="BCBEC4"/>
+          <w:sz w:val="20"/>
+          <w:szCs w:val="20"/>
+        </w:rPr>
+        <w:t>arraySort</w:t>
+      </w:r>
+      <w:proofErr w:type="spellEnd"/>
+      <w:r>
+        <w:rPr>
+          <w:rFonts w:ascii="Courier New" w:eastAsia="Times New Roman" w:hAnsi="Courier New" w:cs="Courier New"/>
+          <w:color w:val="BCBEC4"/>
+          <w:sz w:val="20"/>
+          <w:szCs w:val="20"/>
+        </w:rPr>
+        <w:t xml:space="preserve"> = </w:t>
+      </w:r>
+      <w:r>
+        <w:rPr>
+          <w:rFonts w:ascii="Courier New" w:eastAsia="Times New Roman" w:hAnsi="Courier New" w:cs="Courier New"/>
+          <w:color w:val="CF8E6D"/>
+          <w:sz w:val="20"/>
+          <w:szCs w:val="20"/>
+        </w:rPr>
+        <w:t xml:space="preserve">new </w:t>
+      </w:r>
+      <w:proofErr w:type="spellStart"/>
+      <w:r>
+        <w:rPr>
+          <w:rFonts w:ascii="Courier New" w:eastAsia="Times New Roman" w:hAnsi="Courier New" w:cs="Courier New"/>
+          <w:color w:val="BCBEC4"/>
+          <w:sz w:val="20"/>
+          <w:szCs w:val="20"/>
+        </w:rPr>
+        <w:t>ArraySort</w:t>
+      </w:r>
+      <w:proofErr w:type="spellEnd"/>
+      <w:r>
+        <w:rPr>
+          <w:rFonts w:ascii="Courier New" w:eastAsia="Times New Roman" w:hAnsi="Courier New" w:cs="Courier New"/>
+          <w:color w:val="BCBEC4"/>
+          <w:sz w:val="20"/>
+          <w:szCs w:val="20"/>
+        </w:rPr>
+        <w:t>();</w:t>
+      </w:r>
+      <w:r>
+        <w:rPr>
+          <w:rFonts w:ascii="Courier New" w:eastAsia="Times New Roman" w:hAnsi="Courier New" w:cs="Courier New"/>
+          <w:color w:val="BCBEC4"/>
+          <w:sz w:val="20"/>
+          <w:szCs w:val="20"/>
+        </w:rPr>
+        <w:br/>
+        <w:t xml:space="preserve">        </w:t>
+      </w:r>
+      <w:proofErr w:type="spellStart"/>
+      <w:r>
+        <w:rPr>
+          <w:rFonts w:ascii="Courier New" w:eastAsia="Times New Roman" w:hAnsi="Courier New" w:cs="Courier New"/>
+          <w:color w:val="BCBEC4"/>
+          <w:sz w:val="20"/>
+          <w:szCs w:val="20"/>
+        </w:rPr>
+        <w:t>arraySort.sortArray</w:t>
+      </w:r>
+      <w:proofErr w:type="spellEnd"/>
+      <w:r>
+        <w:rPr>
+          <w:rFonts w:ascii="Courier New" w:eastAsia="Times New Roman" w:hAnsi="Courier New" w:cs="Courier New"/>
+          <w:color w:val="BCBEC4"/>
+          <w:sz w:val="20"/>
+          <w:szCs w:val="20"/>
+        </w:rPr>
+        <w:t>(</w:t>
+      </w:r>
+      <w:proofErr w:type="spellStart"/>
+      <w:r>
+        <w:rPr>
+          <w:rFonts w:ascii="Courier New" w:eastAsia="Times New Roman" w:hAnsi="Courier New" w:cs="Courier New"/>
+          <w:color w:val="BCBEC4"/>
+          <w:sz w:val="20"/>
+          <w:szCs w:val="20"/>
+        </w:rPr>
+        <w:t>randomArray</w:t>
+      </w:r>
+      <w:proofErr w:type="spellEnd"/>
+      <w:r>
+        <w:rPr>
+          <w:rFonts w:ascii="Courier New" w:eastAsia="Times New Roman" w:hAnsi="Courier New" w:cs="Courier New"/>
+          <w:color w:val="BCBEC4"/>
+          <w:sz w:val="20"/>
+          <w:szCs w:val="20"/>
+        </w:rPr>
+        <w:t>);</w:t>
+      </w:r>
+      <w:r>
+        <w:rPr>
+          <w:rFonts w:ascii="Courier New" w:eastAsia="Times New Roman" w:hAnsi="Courier New" w:cs="Courier New"/>
+          <w:color w:val="BCBEC4"/>
+          <w:sz w:val="20"/>
+          <w:szCs w:val="20"/>
+        </w:rPr>
+        <w:br/>
+        <w:t xml:space="preserve">        </w:t>
+      </w:r>
+      <w:proofErr w:type="spellStart"/>
+      <w:r>
+        <w:rPr>
+          <w:rFonts w:ascii="Courier New" w:eastAsia="Times New Roman" w:hAnsi="Courier New" w:cs="Courier New"/>
+          <w:color w:val="BCBEC4"/>
+          <w:sz w:val="20"/>
+          <w:szCs w:val="20"/>
+        </w:rPr>
+        <w:t>arraySort.printSortedArray</w:t>
+      </w:r>
+      <w:proofErr w:type="spellEnd"/>
+      <w:r>
+        <w:rPr>
+          <w:rFonts w:ascii="Courier New" w:eastAsia="Times New Roman" w:hAnsi="Courier New" w:cs="Courier New"/>
+          <w:color w:val="BCBEC4"/>
+          <w:sz w:val="20"/>
+          <w:szCs w:val="20"/>
+        </w:rPr>
+        <w:t>();</w:t>
+      </w:r>
+      <w:r>
+        <w:rPr>
+          <w:rFonts w:ascii="Courier New" w:eastAsia="Times New Roman" w:hAnsi="Courier New" w:cs="Courier New"/>
+          <w:color w:val="BCBEC4"/>
+          <w:sz w:val="20"/>
+          <w:szCs w:val="20"/>
+        </w:rPr>
+        <w:br/>
+        <w:t xml:space="preserve">        </w:t>
+      </w:r>
+      <w:r>
+        <w:rPr>
+          <w:rFonts w:ascii="Courier New" w:eastAsia="Times New Roman" w:hAnsi="Courier New" w:cs="Courier New"/>
+          <w:color w:val="7A7E85"/>
+          <w:sz w:val="20"/>
+          <w:szCs w:val="20"/>
+        </w:rPr>
+        <w:t xml:space="preserve">// Instantiate the </w:t>
+      </w:r>
+      <w:proofErr w:type="spellStart"/>
+      <w:r>
+        <w:rPr>
+          <w:rFonts w:ascii="Courier New" w:eastAsia="Times New Roman" w:hAnsi="Courier New" w:cs="Courier New"/>
+          <w:color w:val="7A7E85"/>
+          <w:sz w:val="20"/>
+          <w:szCs w:val="20"/>
+        </w:rPr>
+        <w:t>arrayAdd</w:t>
+      </w:r>
+      <w:proofErr w:type="spellEnd"/>
+      <w:r>
+        <w:rPr>
+          <w:rFonts w:ascii="Courier New" w:eastAsia="Times New Roman" w:hAnsi="Courier New" w:cs="Courier New"/>
+          <w:color w:val="7A7E85"/>
+          <w:sz w:val="20"/>
+          <w:szCs w:val="20"/>
+        </w:rPr>
+        <w:t xml:space="preserve"> object which adds the elements and prints the sum of the array</w:t>
+      </w:r>
+      <w:r>
+        <w:rPr>
+          <w:rFonts w:ascii="Courier New" w:eastAsia="Times New Roman" w:hAnsi="Courier New" w:cs="Courier New"/>
+          <w:color w:val="7A7E85"/>
+          <w:sz w:val="20"/>
+          <w:szCs w:val="20"/>
+        </w:rPr>
+        <w:br/>
+        <w:t xml:space="preserve">        </w:t>
+      </w:r>
+      <w:proofErr w:type="spellStart"/>
+      <w:r>
+        <w:rPr>
+          <w:rFonts w:ascii="Courier New" w:eastAsia="Times New Roman" w:hAnsi="Courier New" w:cs="Courier New"/>
+          <w:color w:val="BCBEC4"/>
+          <w:sz w:val="20"/>
+          <w:szCs w:val="20"/>
+        </w:rPr>
+        <w:t>ArrayAdd</w:t>
+      </w:r>
+      <w:proofErr w:type="spellEnd"/>
+      <w:r>
+        <w:rPr>
+          <w:rFonts w:ascii="Courier New" w:eastAsia="Times New Roman" w:hAnsi="Courier New" w:cs="Courier New"/>
+          <w:color w:val="BCBEC4"/>
+          <w:sz w:val="20"/>
+          <w:szCs w:val="20"/>
+        </w:rPr>
+        <w:t xml:space="preserve"> </w:t>
+      </w:r>
+      <w:proofErr w:type="spellStart"/>
+      <w:r>
+        <w:rPr>
+          <w:rFonts w:ascii="Courier New" w:eastAsia="Times New Roman" w:hAnsi="Courier New" w:cs="Courier New"/>
+          <w:color w:val="BCBEC4"/>
+          <w:sz w:val="20"/>
+          <w:szCs w:val="20"/>
+        </w:rPr>
+        <w:t>arrayAdd</w:t>
+      </w:r>
+      <w:proofErr w:type="spellEnd"/>
+      <w:r>
+        <w:rPr>
+          <w:rFonts w:ascii="Courier New" w:eastAsia="Times New Roman" w:hAnsi="Courier New" w:cs="Courier New"/>
+          <w:color w:val="BCBEC4"/>
+          <w:sz w:val="20"/>
+          <w:szCs w:val="20"/>
+        </w:rPr>
+        <w:t xml:space="preserve"> = </w:t>
+      </w:r>
+      <w:r>
+        <w:rPr>
+          <w:rFonts w:ascii="Courier New" w:eastAsia="Times New Roman" w:hAnsi="Courier New" w:cs="Courier New"/>
+          <w:color w:val="CF8E6D"/>
+          <w:sz w:val="20"/>
+          <w:szCs w:val="20"/>
+        </w:rPr>
+        <w:t xml:space="preserve">new </w:t>
+      </w:r>
+      <w:proofErr w:type="spellStart"/>
+      <w:r>
+        <w:rPr>
+          <w:rFonts w:ascii="Courier New" w:eastAsia="Times New Roman" w:hAnsi="Courier New" w:cs="Courier New"/>
+          <w:color w:val="BCBEC4"/>
+          <w:sz w:val="20"/>
+          <w:szCs w:val="20"/>
+        </w:rPr>
+        <w:t>ArrayAdd</w:t>
+      </w:r>
+      <w:proofErr w:type="spellEnd"/>
+      <w:r>
+        <w:rPr>
+          <w:rFonts w:ascii="Courier New" w:eastAsia="Times New Roman" w:hAnsi="Courier New" w:cs="Courier New"/>
+          <w:color w:val="BCBEC4"/>
+          <w:sz w:val="20"/>
+          <w:szCs w:val="20"/>
+        </w:rPr>
+        <w:t>(</w:t>
+      </w:r>
+      <w:proofErr w:type="spellStart"/>
+      <w:r>
+        <w:rPr>
+          <w:rFonts w:ascii="Courier New" w:eastAsia="Times New Roman" w:hAnsi="Courier New" w:cs="Courier New"/>
+          <w:color w:val="BCBEC4"/>
+          <w:sz w:val="20"/>
+          <w:szCs w:val="20"/>
+        </w:rPr>
+        <w:t>randomArray</w:t>
+      </w:r>
+      <w:proofErr w:type="spellEnd"/>
+      <w:r>
+        <w:rPr>
+          <w:rFonts w:ascii="Courier New" w:eastAsia="Times New Roman" w:hAnsi="Courier New" w:cs="Courier New"/>
+          <w:color w:val="BCBEC4"/>
+          <w:sz w:val="20"/>
+          <w:szCs w:val="20"/>
+        </w:rPr>
+        <w:t>);</w:t>
+      </w:r>
+      <w:r>
+        <w:rPr>
+          <w:rFonts w:ascii="Courier New" w:eastAsia="Times New Roman" w:hAnsi="Courier New" w:cs="Courier New"/>
+          <w:color w:val="BCBEC4"/>
+          <w:sz w:val="20"/>
+          <w:szCs w:val="20"/>
+        </w:rPr>
+        <w:br/>
+      </w:r>
+      <w:r>
+        <w:rPr>
+          <w:rFonts w:ascii="Courier New" w:eastAsia="Times New Roman" w:hAnsi="Courier New" w:cs="Courier New"/>
+          <w:color w:val="BCBEC4"/>
+          <w:sz w:val="20"/>
+          <w:szCs w:val="20"/>
+        </w:rPr>
+        <w:br/>
+      </w:r>
+      <w:r>
+        <w:rPr>
+          <w:rFonts w:ascii="Courier New" w:eastAsia="Times New Roman" w:hAnsi="Courier New" w:cs="Courier New"/>
+          <w:color w:val="BCBEC4"/>
+          <w:sz w:val="20"/>
+          <w:szCs w:val="20"/>
+        </w:rPr>
+        <w:br/>
+      </w:r>
+      <w:r>
+        <w:rPr>
+          <w:rFonts w:ascii="Courier New" w:eastAsia="Times New Roman" w:hAnsi="Courier New" w:cs="Courier New"/>
+          <w:color w:val="BCBEC4"/>
+          <w:sz w:val="20"/>
+          <w:szCs w:val="20"/>
+        </w:rPr>
+        <w:br/>
+      </w:r>
+      <w:r>
+        <w:rPr>
+          <w:rFonts w:ascii="Courier New" w:eastAsia="Times New Roman" w:hAnsi="Courier New" w:cs="Courier New"/>
+          <w:color w:val="BCBEC4"/>
+          <w:sz w:val="20"/>
+          <w:szCs w:val="20"/>
+        </w:rPr>
+        <w:br/>
+      </w:r>
+      <w:r>
+        <w:rPr>
+          <w:rFonts w:ascii="Courier New" w:eastAsia="Times New Roman" w:hAnsi="Courier New" w:cs="Courier New"/>
+          <w:color w:val="BCBEC4"/>
+          <w:sz w:val="20"/>
+          <w:szCs w:val="20"/>
+        </w:rPr>
+        <w:br/>
+      </w:r>
+      <w:r>
+        <w:rPr>
+          <w:rFonts w:ascii="Courier New" w:eastAsia="Times New Roman" w:hAnsi="Courier New" w:cs="Courier New"/>
+          <w:color w:val="BCBEC4"/>
+          <w:sz w:val="20"/>
+          <w:szCs w:val="20"/>
+        </w:rPr>
+        <w:br/>
+        <w:t xml:space="preserve">    }</w:t>
+      </w:r>
+      <w:r>
+        <w:rPr>
+          <w:rFonts w:ascii="Courier New" w:eastAsia="Times New Roman" w:hAnsi="Courier New" w:cs="Courier New"/>
+          <w:color w:val="BCBEC4"/>
+          <w:sz w:val="20"/>
+          <w:szCs w:val="20"/>
+        </w:rPr>
+        <w:br/>
+        <w:t>}</w:t>
       </w:r>
     </w:p>
     <w:p>
       <w:pPr>
-        <w:pStyle w:val="ListParagraph"/>
-        <w:numPr>
-          <w:ilvl w:val="0"/>
-          <w:numId w:val="6"/>
-        </w:numPr>
-        <w:spacing w:line="480" w:lineRule="auto"/>
-        <w:rPr>
-          <w:rFonts w:ascii="Times New Roman" w:hAnsi="Times New Roman" w:cs="Times New Roman"/>
-          <w:sz w:val="24"/>
-          <w:szCs w:val="24"/>
-        </w:rPr>
-      </w:pPr>
-      <w:r>
-        <w:rPr>
-          <w:rFonts w:ascii="Times New Roman" w:hAnsi="Times New Roman" w:cs="Times New Roman"/>
-          <w:sz w:val="24"/>
-          <w:szCs w:val="24"/>
-        </w:rPr>
-        <w:t xml:space="preserve">Determine the insurance rate based on the BMI </w:t>
-      </w:r>
-      <w:r>
-        <w:rPr>
-          <w:rFonts w:ascii="Times New Roman" w:hAnsi="Times New Roman" w:cs="Times New Roman"/>
-          <w:sz w:val="24"/>
-          <w:szCs w:val="24"/>
-        </w:rPr>
-        <w:t>calculated.</w:t>
-      </w:r>
+        <w:spacing w:before="120" w:after="0" w:line="480" w:lineRule="auto"/>
+        <w:rPr>
+          <w:rFonts w:ascii="Times New Roman" w:hAnsi="Times New Roman" w:cs="Times New Roman"/>
+          <w:sz w:val="24"/>
+          <w:szCs w:val="24"/>
+        </w:rPr>
+      </w:pPr>
     </w:p>
     <w:p>
       <w:pPr>
-        <w:pStyle w:val="ListParagraph"/>
-        <w:numPr>
-          <w:ilvl w:val="0"/>
-          <w:numId w:val="9"/>
-        </w:numPr>
-        <w:spacing w:line="480" w:lineRule="auto"/>
-        <w:rPr>
-          <w:rFonts w:ascii="Times New Roman" w:hAnsi="Times New Roman" w:cs="Times New Roman"/>
-          <w:sz w:val="24"/>
-          <w:szCs w:val="24"/>
-        </w:rPr>
-      </w:pPr>
-      <w:r>
-        <w:rPr>
-          <w:rFonts w:ascii="Times New Roman" w:hAnsi="Times New Roman" w:cs="Times New Roman"/>
-          <w:sz w:val="24"/>
-          <w:szCs w:val="24"/>
-        </w:rPr>
-        <w:t>Output the result to the user.</w:t>
-      </w:r>
+        <w:spacing w:before="120" w:after="0" w:line="480" w:lineRule="auto"/>
+        <w:rPr>
+          <w:rFonts w:ascii="Times New Roman" w:hAnsi="Times New Roman" w:cs="Times New Roman"/>
+          <w:sz w:val="24"/>
+          <w:szCs w:val="24"/>
+        </w:rPr>
+      </w:pPr>
     </w:p>
     <w:p>
       <w:pPr>
-        <w:pStyle w:val="ListParagraph"/>
-        <w:numPr>
-          <w:ilvl w:val="0"/>
-          <w:numId w:val="9"/>
-        </w:numPr>
-        <w:spacing w:line="480" w:lineRule="auto"/>
-        <w:rPr>
-          <w:rFonts w:ascii="Times New Roman" w:hAnsi="Times New Roman" w:cs="Times New Roman"/>
-          <w:sz w:val="24"/>
-          <w:szCs w:val="24"/>
-        </w:rPr>
-      </w:pPr>
-      <w:r>
-        <w:rPr>
-          <w:rFonts w:ascii="Times New Roman" w:hAnsi="Times New Roman" w:cs="Times New Roman"/>
-          <w:sz w:val="24"/>
-          <w:szCs w:val="24"/>
-        </w:rPr>
-        <w:t>Persist the information in a database.</w:t>
-      </w:r>
+        <w:spacing w:before="120" w:after="0" w:line="480" w:lineRule="auto"/>
+        <w:rPr>
+          <w:rFonts w:ascii="Times New Roman" w:hAnsi="Times New Roman" w:cs="Times New Roman"/>
+          <w:sz w:val="24"/>
+          <w:szCs w:val="24"/>
+        </w:rPr>
+      </w:pPr>
     </w:p>
     <w:p>
       <w:pPr>
-        <w:spacing w:line="480" w:lineRule="auto"/>
-        <w:ind w:left="360"/>
-        <w:rPr>
-          <w:rFonts w:ascii="Times New Roman" w:hAnsi="Times New Roman" w:cs="Times New Roman"/>
-          <w:b/>
-          <w:bCs/>
-          <w:sz w:val="24"/>
-          <w:szCs w:val="24"/>
-        </w:rPr>
-      </w:pPr>
-      <w:r>
-        <w:rPr>
-          <w:rFonts w:ascii="Times New Roman" w:hAnsi="Times New Roman" w:cs="Times New Roman"/>
-          <w:b/>
-          <w:bCs/>
-          <w:sz w:val="24"/>
-          <w:szCs w:val="24"/>
-        </w:rPr>
-        <w:t>Non-Functional Requirements</w:t>
-      </w:r>
+        <w:spacing w:before="120" w:after="0" w:line="480" w:lineRule="auto"/>
+        <w:rPr>
+          <w:rFonts w:ascii="Times New Roman" w:hAnsi="Times New Roman" w:cs="Times New Roman"/>
+          <w:sz w:val="24"/>
+          <w:szCs w:val="24"/>
+        </w:rPr>
+      </w:pPr>
     </w:p>
     <w:p>
       <w:pPr>
-        <w:pStyle w:val="ListParagraph"/>
-        <w:numPr>
-          <w:ilvl w:val="0"/>
-          <w:numId w:val="10"/>
-        </w:numPr>
-        <w:spacing w:line="480" w:lineRule="auto"/>
-        <w:rPr>
-          <w:rFonts w:ascii="Times New Roman" w:hAnsi="Times New Roman" w:cs="Times New Roman"/>
-          <w:b/>
-          <w:bCs/>
-          <w:sz w:val="24"/>
-          <w:szCs w:val="24"/>
-        </w:rPr>
-      </w:pPr>
-      <w:r>
-        <w:rPr>
-          <w:rFonts w:ascii="Times New Roman" w:hAnsi="Times New Roman" w:cs="Times New Roman"/>
-          <w:b/>
-          <w:bCs/>
-          <w:sz w:val="24"/>
-          <w:szCs w:val="24"/>
-        </w:rPr>
-        <w:t>Validate all entered data.</w:t>
+        <w:shd w:val="clear" w:color="auto" w:fill="1E1F22"/>
+        <w:tabs>
+          <w:tab w:val="left" w:pos="916"/>
+          <w:tab w:val="left" w:pos="1832"/>
+          <w:tab w:val="left" w:pos="2748"/>
+          <w:tab w:val="left" w:pos="3664"/>
+          <w:tab w:val="left" w:pos="4580"/>
+          <w:tab w:val="left" w:pos="5496"/>
+          <w:tab w:val="left" w:pos="6412"/>
+          <w:tab w:val="left" w:pos="7328"/>
+          <w:tab w:val="left" w:pos="8244"/>
+          <w:tab w:val="left" w:pos="9160"/>
+          <w:tab w:val="left" w:pos="10076"/>
+          <w:tab w:val="left" w:pos="10992"/>
+          <w:tab w:val="left" w:pos="11908"/>
+          <w:tab w:val="left" w:pos="12824"/>
+          <w:tab w:val="left" w:pos="13740"/>
+          <w:tab w:val="left" w:pos="14656"/>
+        </w:tabs>
+        <w:spacing w:after="0" w:line="240" w:lineRule="auto"/>
+        <w:rPr>
+          <w:rFonts w:ascii="Courier New" w:eastAsia="Times New Roman" w:hAnsi="Courier New" w:cs="Courier New"/>
+          <w:color w:val="BCBEC4"/>
+          <w:sz w:val="20"/>
+          <w:szCs w:val="20"/>
+        </w:rPr>
+      </w:pPr>
+      <w:r>
+        <w:rPr>
+          <w:rFonts w:ascii="Courier New" w:eastAsia="Times New Roman" w:hAnsi="Courier New" w:cs="Courier New"/>
+          <w:color w:val="7A7E85"/>
+          <w:sz w:val="20"/>
+          <w:szCs w:val="20"/>
+        </w:rPr>
+        <w:lastRenderedPageBreak/>
+        <w:t>//ArraySort.java</w:t>
+      </w:r>
+      <w:r>
+        <w:rPr>
+          <w:rFonts w:ascii="Courier New" w:eastAsia="Times New Roman" w:hAnsi="Courier New" w:cs="Courier New"/>
+          <w:color w:val="7A7E85"/>
+          <w:sz w:val="20"/>
+          <w:szCs w:val="20"/>
+        </w:rPr>
+        <w:br/>
+      </w:r>
+      <w:r>
+        <w:rPr>
+          <w:rFonts w:ascii="Courier New" w:eastAsia="Times New Roman" w:hAnsi="Courier New" w:cs="Courier New"/>
+          <w:color w:val="7A7E85"/>
+          <w:sz w:val="20"/>
+          <w:szCs w:val="20"/>
+        </w:rPr>
+        <w:br/>
+      </w:r>
+      <w:r>
+        <w:rPr>
+          <w:rFonts w:ascii="Courier New" w:eastAsia="Times New Roman" w:hAnsi="Courier New" w:cs="Courier New"/>
+          <w:color w:val="CF8E6D"/>
+          <w:sz w:val="20"/>
+          <w:szCs w:val="20"/>
+        </w:rPr>
+        <w:t xml:space="preserve">import </w:t>
+      </w:r>
+      <w:proofErr w:type="spellStart"/>
+      <w:r>
+        <w:rPr>
+          <w:rFonts w:ascii="Courier New" w:eastAsia="Times New Roman" w:hAnsi="Courier New" w:cs="Courier New"/>
+          <w:color w:val="BCBEC4"/>
+          <w:sz w:val="20"/>
+          <w:szCs w:val="20"/>
+        </w:rPr>
+        <w:t>java.util.Arrays</w:t>
+      </w:r>
+      <w:proofErr w:type="spellEnd"/>
+      <w:r>
+        <w:rPr>
+          <w:rFonts w:ascii="Courier New" w:eastAsia="Times New Roman" w:hAnsi="Courier New" w:cs="Courier New"/>
+          <w:color w:val="BCBEC4"/>
+          <w:sz w:val="20"/>
+          <w:szCs w:val="20"/>
+        </w:rPr>
+        <w:t>;</w:t>
+      </w:r>
+      <w:r>
+        <w:rPr>
+          <w:rFonts w:ascii="Courier New" w:eastAsia="Times New Roman" w:hAnsi="Courier New" w:cs="Courier New"/>
+          <w:color w:val="BCBEC4"/>
+          <w:sz w:val="20"/>
+          <w:szCs w:val="20"/>
+        </w:rPr>
+        <w:br/>
+      </w:r>
+      <w:r>
+        <w:rPr>
+          <w:rFonts w:ascii="Courier New" w:eastAsia="Times New Roman" w:hAnsi="Courier New" w:cs="Courier New"/>
+          <w:color w:val="BCBEC4"/>
+          <w:sz w:val="20"/>
+          <w:szCs w:val="20"/>
+        </w:rPr>
+        <w:br/>
+      </w:r>
+      <w:r>
+        <w:rPr>
+          <w:rFonts w:ascii="Courier New" w:eastAsia="Times New Roman" w:hAnsi="Courier New" w:cs="Courier New"/>
+          <w:color w:val="CF8E6D"/>
+          <w:sz w:val="20"/>
+          <w:szCs w:val="20"/>
+        </w:rPr>
+        <w:t xml:space="preserve">public class </w:t>
+      </w:r>
+      <w:proofErr w:type="spellStart"/>
+      <w:r>
+        <w:rPr>
+          <w:rFonts w:ascii="Courier New" w:eastAsia="Times New Roman" w:hAnsi="Courier New" w:cs="Courier New"/>
+          <w:color w:val="BCBEC4"/>
+          <w:sz w:val="20"/>
+          <w:szCs w:val="20"/>
+        </w:rPr>
+        <w:t>ArraySort</w:t>
+      </w:r>
+      <w:proofErr w:type="spellEnd"/>
+      <w:r>
+        <w:rPr>
+          <w:rFonts w:ascii="Courier New" w:eastAsia="Times New Roman" w:hAnsi="Courier New" w:cs="Courier New"/>
+          <w:color w:val="BCBEC4"/>
+          <w:sz w:val="20"/>
+          <w:szCs w:val="20"/>
+        </w:rPr>
+        <w:t xml:space="preserve"> {</w:t>
+      </w:r>
+      <w:r>
+        <w:rPr>
+          <w:rFonts w:ascii="Courier New" w:eastAsia="Times New Roman" w:hAnsi="Courier New" w:cs="Courier New"/>
+          <w:color w:val="BCBEC4"/>
+          <w:sz w:val="20"/>
+          <w:szCs w:val="20"/>
+        </w:rPr>
+        <w:br/>
+        <w:t xml:space="preserve">    </w:t>
+      </w:r>
+      <w:r>
+        <w:rPr>
+          <w:rFonts w:ascii="Courier New" w:eastAsia="Times New Roman" w:hAnsi="Courier New" w:cs="Courier New"/>
+          <w:color w:val="CF8E6D"/>
+          <w:sz w:val="20"/>
+          <w:szCs w:val="20"/>
+        </w:rPr>
+        <w:t>int</w:t>
+      </w:r>
+      <w:r>
+        <w:rPr>
+          <w:rFonts w:ascii="Courier New" w:eastAsia="Times New Roman" w:hAnsi="Courier New" w:cs="Courier New"/>
+          <w:color w:val="BCBEC4"/>
+          <w:sz w:val="20"/>
+          <w:szCs w:val="20"/>
+        </w:rPr>
+        <w:t xml:space="preserve">[] </w:t>
+      </w:r>
+      <w:proofErr w:type="spellStart"/>
+      <w:r>
+        <w:rPr>
+          <w:rFonts w:ascii="Courier New" w:eastAsia="Times New Roman" w:hAnsi="Courier New" w:cs="Courier New"/>
+          <w:color w:val="C77DBB"/>
+          <w:sz w:val="20"/>
+          <w:szCs w:val="20"/>
+        </w:rPr>
+        <w:t>sortedArray</w:t>
+      </w:r>
+      <w:proofErr w:type="spellEnd"/>
+      <w:r>
+        <w:rPr>
+          <w:rFonts w:ascii="Courier New" w:eastAsia="Times New Roman" w:hAnsi="Courier New" w:cs="Courier New"/>
+          <w:color w:val="BCBEC4"/>
+          <w:sz w:val="20"/>
+          <w:szCs w:val="20"/>
+        </w:rPr>
+        <w:t>;</w:t>
+      </w:r>
+      <w:r>
+        <w:rPr>
+          <w:rFonts w:ascii="Courier New" w:eastAsia="Times New Roman" w:hAnsi="Courier New" w:cs="Courier New"/>
+          <w:color w:val="BCBEC4"/>
+          <w:sz w:val="20"/>
+          <w:szCs w:val="20"/>
+        </w:rPr>
+        <w:br/>
+      </w:r>
+      <w:r>
+        <w:rPr>
+          <w:rFonts w:ascii="Courier New" w:eastAsia="Times New Roman" w:hAnsi="Courier New" w:cs="Courier New"/>
+          <w:color w:val="BCBEC4"/>
+          <w:sz w:val="20"/>
+          <w:szCs w:val="20"/>
+        </w:rPr>
+        <w:br/>
+        <w:t xml:space="preserve">    </w:t>
+      </w:r>
+      <w:r>
+        <w:rPr>
+          <w:rFonts w:ascii="Courier New" w:eastAsia="Times New Roman" w:hAnsi="Courier New" w:cs="Courier New"/>
+          <w:color w:val="CF8E6D"/>
+          <w:sz w:val="20"/>
+          <w:szCs w:val="20"/>
+        </w:rPr>
+        <w:t xml:space="preserve">void </w:t>
+      </w:r>
+      <w:proofErr w:type="spellStart"/>
+      <w:r>
+        <w:rPr>
+          <w:rFonts w:ascii="Courier New" w:eastAsia="Times New Roman" w:hAnsi="Courier New" w:cs="Courier New"/>
+          <w:color w:val="56A8F5"/>
+          <w:sz w:val="20"/>
+          <w:szCs w:val="20"/>
+        </w:rPr>
+        <w:t>sortArray</w:t>
+      </w:r>
+      <w:proofErr w:type="spellEnd"/>
+      <w:r>
+        <w:rPr>
+          <w:rFonts w:ascii="Courier New" w:eastAsia="Times New Roman" w:hAnsi="Courier New" w:cs="Courier New"/>
+          <w:color w:val="BCBEC4"/>
+          <w:sz w:val="20"/>
+          <w:szCs w:val="20"/>
+        </w:rPr>
+        <w:t>(</w:t>
+      </w:r>
+      <w:r>
+        <w:rPr>
+          <w:rFonts w:ascii="Courier New" w:eastAsia="Times New Roman" w:hAnsi="Courier New" w:cs="Courier New"/>
+          <w:color w:val="CF8E6D"/>
+          <w:sz w:val="20"/>
+          <w:szCs w:val="20"/>
+        </w:rPr>
+        <w:t>int</w:t>
+      </w:r>
+      <w:r>
+        <w:rPr>
+          <w:rFonts w:ascii="Courier New" w:eastAsia="Times New Roman" w:hAnsi="Courier New" w:cs="Courier New"/>
+          <w:color w:val="BCBEC4"/>
+          <w:sz w:val="20"/>
+          <w:szCs w:val="20"/>
+        </w:rPr>
+        <w:t>[] numbers) {</w:t>
+      </w:r>
+      <w:r>
+        <w:rPr>
+          <w:rFonts w:ascii="Courier New" w:eastAsia="Times New Roman" w:hAnsi="Courier New" w:cs="Courier New"/>
+          <w:color w:val="BCBEC4"/>
+          <w:sz w:val="20"/>
+          <w:szCs w:val="20"/>
+        </w:rPr>
+        <w:br/>
+        <w:t xml:space="preserve">        </w:t>
+      </w:r>
+      <w:proofErr w:type="spellStart"/>
+      <w:r>
+        <w:rPr>
+          <w:rFonts w:ascii="Courier New" w:eastAsia="Times New Roman" w:hAnsi="Courier New" w:cs="Courier New"/>
+          <w:color w:val="BCBEC4"/>
+          <w:sz w:val="20"/>
+          <w:szCs w:val="20"/>
+        </w:rPr>
+        <w:t>Arrays.</w:t>
+      </w:r>
+      <w:r>
+        <w:rPr>
+          <w:rFonts w:ascii="Courier New" w:eastAsia="Times New Roman" w:hAnsi="Courier New" w:cs="Courier New"/>
+          <w:i/>
+          <w:iCs/>
+          <w:color w:val="BCBEC4"/>
+          <w:sz w:val="20"/>
+          <w:szCs w:val="20"/>
+        </w:rPr>
+        <w:t>sort</w:t>
+      </w:r>
+      <w:proofErr w:type="spellEnd"/>
+      <w:r>
+        <w:rPr>
+          <w:rFonts w:ascii="Courier New" w:eastAsia="Times New Roman" w:hAnsi="Courier New" w:cs="Courier New"/>
+          <w:color w:val="BCBEC4"/>
+          <w:sz w:val="20"/>
+          <w:szCs w:val="20"/>
+        </w:rPr>
+        <w:t xml:space="preserve">(numbers); </w:t>
+      </w:r>
+      <w:r>
+        <w:rPr>
+          <w:rFonts w:ascii="Courier New" w:eastAsia="Times New Roman" w:hAnsi="Courier New" w:cs="Courier New"/>
+          <w:color w:val="7A7E85"/>
+          <w:sz w:val="20"/>
+          <w:szCs w:val="20"/>
+        </w:rPr>
+        <w:t>// Sorting the array</w:t>
+      </w:r>
+      <w:r>
+        <w:rPr>
+          <w:rFonts w:ascii="Courier New" w:eastAsia="Times New Roman" w:hAnsi="Courier New" w:cs="Courier New"/>
+          <w:color w:val="7A7E85"/>
+          <w:sz w:val="20"/>
+          <w:szCs w:val="20"/>
+        </w:rPr>
+        <w:br/>
+        <w:t xml:space="preserve">        </w:t>
+      </w:r>
+      <w:proofErr w:type="spellStart"/>
+      <w:r>
+        <w:rPr>
+          <w:rFonts w:ascii="Courier New" w:eastAsia="Times New Roman" w:hAnsi="Courier New" w:cs="Courier New"/>
+          <w:color w:val="C77DBB"/>
+          <w:sz w:val="20"/>
+          <w:szCs w:val="20"/>
+        </w:rPr>
+        <w:t>sortedArray</w:t>
+      </w:r>
+      <w:proofErr w:type="spellEnd"/>
+      <w:r>
+        <w:rPr>
+          <w:rFonts w:ascii="Courier New" w:eastAsia="Times New Roman" w:hAnsi="Courier New" w:cs="Courier New"/>
+          <w:color w:val="C77DBB"/>
+          <w:sz w:val="20"/>
+          <w:szCs w:val="20"/>
+        </w:rPr>
+        <w:t xml:space="preserve"> </w:t>
+      </w:r>
+      <w:r>
+        <w:rPr>
+          <w:rFonts w:ascii="Courier New" w:eastAsia="Times New Roman" w:hAnsi="Courier New" w:cs="Courier New"/>
+          <w:color w:val="BCBEC4"/>
+          <w:sz w:val="20"/>
+          <w:szCs w:val="20"/>
+        </w:rPr>
+        <w:t>= numbers;</w:t>
+      </w:r>
+      <w:r>
+        <w:rPr>
+          <w:rFonts w:ascii="Courier New" w:eastAsia="Times New Roman" w:hAnsi="Courier New" w:cs="Courier New"/>
+          <w:color w:val="BCBEC4"/>
+          <w:sz w:val="20"/>
+          <w:szCs w:val="20"/>
+        </w:rPr>
+        <w:br/>
+        <w:t xml:space="preserve">    }</w:t>
+      </w:r>
+      <w:r>
+        <w:rPr>
+          <w:rFonts w:ascii="Courier New" w:eastAsia="Times New Roman" w:hAnsi="Courier New" w:cs="Courier New"/>
+          <w:color w:val="BCBEC4"/>
+          <w:sz w:val="20"/>
+          <w:szCs w:val="20"/>
+        </w:rPr>
+        <w:br/>
+      </w:r>
+      <w:r>
+        <w:rPr>
+          <w:rFonts w:ascii="Courier New" w:eastAsia="Times New Roman" w:hAnsi="Courier New" w:cs="Courier New"/>
+          <w:color w:val="BCBEC4"/>
+          <w:sz w:val="20"/>
+          <w:szCs w:val="20"/>
+        </w:rPr>
+        <w:br/>
+        <w:t xml:space="preserve">    </w:t>
+      </w:r>
+      <w:r>
+        <w:rPr>
+          <w:rFonts w:ascii="Courier New" w:eastAsia="Times New Roman" w:hAnsi="Courier New" w:cs="Courier New"/>
+          <w:color w:val="CF8E6D"/>
+          <w:sz w:val="20"/>
+          <w:szCs w:val="20"/>
+        </w:rPr>
+        <w:t xml:space="preserve">void </w:t>
+      </w:r>
+      <w:proofErr w:type="spellStart"/>
+      <w:r>
+        <w:rPr>
+          <w:rFonts w:ascii="Courier New" w:eastAsia="Times New Roman" w:hAnsi="Courier New" w:cs="Courier New"/>
+          <w:color w:val="56A8F5"/>
+          <w:sz w:val="20"/>
+          <w:szCs w:val="20"/>
+        </w:rPr>
+        <w:t>printSortedArray</w:t>
+      </w:r>
+      <w:proofErr w:type="spellEnd"/>
+      <w:r>
+        <w:rPr>
+          <w:rFonts w:ascii="Courier New" w:eastAsia="Times New Roman" w:hAnsi="Courier New" w:cs="Courier New"/>
+          <w:color w:val="BCBEC4"/>
+          <w:sz w:val="20"/>
+          <w:szCs w:val="20"/>
+        </w:rPr>
+        <w:t>() {</w:t>
+      </w:r>
+      <w:r>
+        <w:rPr>
+          <w:rFonts w:ascii="Courier New" w:eastAsia="Times New Roman" w:hAnsi="Courier New" w:cs="Courier New"/>
+          <w:color w:val="BCBEC4"/>
+          <w:sz w:val="20"/>
+          <w:szCs w:val="20"/>
+        </w:rPr>
+        <w:br/>
+        <w:t xml:space="preserve">        </w:t>
+      </w:r>
+      <w:proofErr w:type="spellStart"/>
+      <w:r>
+        <w:rPr>
+          <w:rFonts w:ascii="Courier New" w:eastAsia="Times New Roman" w:hAnsi="Courier New" w:cs="Courier New"/>
+          <w:color w:val="BCBEC4"/>
+          <w:sz w:val="20"/>
+          <w:szCs w:val="20"/>
+        </w:rPr>
+        <w:t>System.</w:t>
+      </w:r>
+      <w:r>
+        <w:rPr>
+          <w:rFonts w:ascii="Courier New" w:eastAsia="Times New Roman" w:hAnsi="Courier New" w:cs="Courier New"/>
+          <w:i/>
+          <w:iCs/>
+          <w:color w:val="C77DBB"/>
+          <w:sz w:val="20"/>
+          <w:szCs w:val="20"/>
+        </w:rPr>
+        <w:t>out</w:t>
+      </w:r>
+      <w:r>
+        <w:rPr>
+          <w:rFonts w:ascii="Courier New" w:eastAsia="Times New Roman" w:hAnsi="Courier New" w:cs="Courier New"/>
+          <w:color w:val="BCBEC4"/>
+          <w:sz w:val="20"/>
+          <w:szCs w:val="20"/>
+        </w:rPr>
+        <w:t>.println</w:t>
+      </w:r>
+      <w:proofErr w:type="spellEnd"/>
+      <w:r>
+        <w:rPr>
+          <w:rFonts w:ascii="Courier New" w:eastAsia="Times New Roman" w:hAnsi="Courier New" w:cs="Courier New"/>
+          <w:color w:val="BCBEC4"/>
+          <w:sz w:val="20"/>
+          <w:szCs w:val="20"/>
+        </w:rPr>
+        <w:t>(</w:t>
+      </w:r>
+      <w:r>
+        <w:rPr>
+          <w:rFonts w:ascii="Courier New" w:eastAsia="Times New Roman" w:hAnsi="Courier New" w:cs="Courier New"/>
+          <w:color w:val="6AAB73"/>
+          <w:sz w:val="20"/>
+          <w:szCs w:val="20"/>
+        </w:rPr>
+        <w:t xml:space="preserve">"Sorted array: " </w:t>
+      </w:r>
+      <w:r>
+        <w:rPr>
+          <w:rFonts w:ascii="Courier New" w:eastAsia="Times New Roman" w:hAnsi="Courier New" w:cs="Courier New"/>
+          <w:color w:val="BCBEC4"/>
+          <w:sz w:val="20"/>
+          <w:szCs w:val="20"/>
+        </w:rPr>
+        <w:t xml:space="preserve">+ </w:t>
+      </w:r>
+      <w:proofErr w:type="spellStart"/>
+      <w:r>
+        <w:rPr>
+          <w:rFonts w:ascii="Courier New" w:eastAsia="Times New Roman" w:hAnsi="Courier New" w:cs="Courier New"/>
+          <w:color w:val="BCBEC4"/>
+          <w:sz w:val="20"/>
+          <w:szCs w:val="20"/>
+        </w:rPr>
+        <w:t>Arrays.</w:t>
+      </w:r>
+      <w:r>
+        <w:rPr>
+          <w:rFonts w:ascii="Courier New" w:eastAsia="Times New Roman" w:hAnsi="Courier New" w:cs="Courier New"/>
+          <w:i/>
+          <w:iCs/>
+          <w:color w:val="BCBEC4"/>
+          <w:sz w:val="20"/>
+          <w:szCs w:val="20"/>
+        </w:rPr>
+        <w:t>toString</w:t>
+      </w:r>
+      <w:proofErr w:type="spellEnd"/>
+      <w:r>
+        <w:rPr>
+          <w:rFonts w:ascii="Courier New" w:eastAsia="Times New Roman" w:hAnsi="Courier New" w:cs="Courier New"/>
+          <w:color w:val="BCBEC4"/>
+          <w:sz w:val="20"/>
+          <w:szCs w:val="20"/>
+        </w:rPr>
+        <w:t>(</w:t>
+      </w:r>
+      <w:proofErr w:type="spellStart"/>
+      <w:r>
+        <w:rPr>
+          <w:rFonts w:ascii="Courier New" w:eastAsia="Times New Roman" w:hAnsi="Courier New" w:cs="Courier New"/>
+          <w:color w:val="C77DBB"/>
+          <w:sz w:val="20"/>
+          <w:szCs w:val="20"/>
+        </w:rPr>
+        <w:t>sortedArray</w:t>
+      </w:r>
+      <w:proofErr w:type="spellEnd"/>
+      <w:r>
+        <w:rPr>
+          <w:rFonts w:ascii="Courier New" w:eastAsia="Times New Roman" w:hAnsi="Courier New" w:cs="Courier New"/>
+          <w:color w:val="BCBEC4"/>
+          <w:sz w:val="20"/>
+          <w:szCs w:val="20"/>
+        </w:rPr>
+        <w:t>));</w:t>
+      </w:r>
+      <w:r>
+        <w:rPr>
+          <w:rFonts w:ascii="Courier New" w:eastAsia="Times New Roman" w:hAnsi="Courier New" w:cs="Courier New"/>
+          <w:color w:val="BCBEC4"/>
+          <w:sz w:val="20"/>
+          <w:szCs w:val="20"/>
+        </w:rPr>
+        <w:br/>
+        <w:t xml:space="preserve">    }</w:t>
+      </w:r>
+      <w:r>
+        <w:rPr>
+          <w:rFonts w:ascii="Courier New" w:eastAsia="Times New Roman" w:hAnsi="Courier New" w:cs="Courier New"/>
+          <w:color w:val="BCBEC4"/>
+          <w:sz w:val="20"/>
+          <w:szCs w:val="20"/>
+        </w:rPr>
+        <w:br/>
+        <w:t>}</w:t>
       </w:r>
     </w:p>
     <w:p>
       <w:pPr>
-        <w:pStyle w:val="ListParagraph"/>
-        <w:numPr>
-          <w:ilvl w:val="0"/>
-          <w:numId w:val="10"/>
-        </w:numPr>
-        <w:spacing w:line="480" w:lineRule="auto"/>
-        <w:rPr>
-          <w:rFonts w:ascii="Times New Roman" w:hAnsi="Times New Roman" w:cs="Times New Roman"/>
-          <w:b/>
-          <w:bCs/>
-          <w:sz w:val="24"/>
-          <w:szCs w:val="24"/>
-        </w:rPr>
-      </w:pPr>
-      <w:r>
-        <w:rPr>
-          <w:rFonts w:ascii="Times New Roman" w:hAnsi="Times New Roman" w:cs="Times New Roman"/>
-          <w:b/>
-          <w:bCs/>
-          <w:sz w:val="24"/>
-          <w:szCs w:val="24"/>
-        </w:rPr>
-        <w:t>Provide an intuitive user-friendly experience.</w:t>
-      </w:r>
+        <w:spacing w:before="120" w:after="0" w:line="480" w:lineRule="auto"/>
+        <w:rPr>
+          <w:rFonts w:ascii="Times New Roman" w:hAnsi="Times New Roman" w:cs="Times New Roman"/>
+          <w:sz w:val="24"/>
+          <w:szCs w:val="24"/>
+        </w:rPr>
+      </w:pPr>
     </w:p>
     <w:p>
       <w:pPr>
-        <w:pStyle w:val="ListParagraph"/>
-        <w:numPr>
-          <w:ilvl w:val="0"/>
-          <w:numId w:val="10"/>
-        </w:numPr>
-        <w:spacing w:line="480" w:lineRule="auto"/>
-        <w:rPr>
-          <w:rFonts w:ascii="Times New Roman" w:hAnsi="Times New Roman" w:cs="Times New Roman"/>
-          <w:b/>
-          <w:bCs/>
-          <w:sz w:val="24"/>
-          <w:szCs w:val="24"/>
-        </w:rPr>
-      </w:pPr>
-      <w:r>
-        <w:rPr>
-          <w:rFonts w:ascii="Times New Roman" w:hAnsi="Times New Roman" w:cs="Times New Roman"/>
-          <w:b/>
-          <w:bCs/>
-          <w:sz w:val="24"/>
-          <w:szCs w:val="24"/>
-        </w:rPr>
-        <w:t>Create an aesthetically pleasing user interface.</w:t>
-      </w:r>
+        <w:spacing w:before="120" w:after="0" w:line="480" w:lineRule="auto"/>
+        <w:rPr>
+          <w:rFonts w:ascii="Times New Roman" w:hAnsi="Times New Roman" w:cs="Times New Roman"/>
+          <w:sz w:val="24"/>
+          <w:szCs w:val="24"/>
+        </w:rPr>
+      </w:pPr>
     </w:p>
     <w:p>
       <w:pPr>
-        <w:pStyle w:val="ListParagraph"/>
-        <w:numPr>
-          <w:ilvl w:val="0"/>
-          <w:numId w:val="10"/>
-        </w:numPr>
-        <w:spacing w:line="480" w:lineRule="auto"/>
-        <w:rPr>
-          <w:rFonts w:ascii="Times New Roman" w:hAnsi="Times New Roman" w:cs="Times New Roman"/>
-          <w:b/>
-          <w:bCs/>
-          <w:sz w:val="24"/>
-          <w:szCs w:val="24"/>
-        </w:rPr>
-      </w:pPr>
-      <w:r>
-        <w:rPr>
-          <w:rFonts w:ascii="Times New Roman" w:hAnsi="Times New Roman" w:cs="Times New Roman"/>
-          <w:b/>
-          <w:bCs/>
-          <w:sz w:val="24"/>
-          <w:szCs w:val="24"/>
-        </w:rPr>
-        <w:t>Use error handling to create a robust application.</w:t>
+        <w:shd w:val="clear" w:color="auto" w:fill="1E1F22"/>
+        <w:tabs>
+          <w:tab w:val="left" w:pos="916"/>
+          <w:tab w:val="left" w:pos="1832"/>
+          <w:tab w:val="left" w:pos="2748"/>
+          <w:tab w:val="left" w:pos="3664"/>
+          <w:tab w:val="left" w:pos="4580"/>
+          <w:tab w:val="left" w:pos="5496"/>
+          <w:tab w:val="left" w:pos="6412"/>
+          <w:tab w:val="left" w:pos="7328"/>
+          <w:tab w:val="left" w:pos="8244"/>
+          <w:tab w:val="left" w:pos="9160"/>
+          <w:tab w:val="left" w:pos="10076"/>
+          <w:tab w:val="left" w:pos="10992"/>
+          <w:tab w:val="left" w:pos="11908"/>
+          <w:tab w:val="left" w:pos="12824"/>
+          <w:tab w:val="left" w:pos="13740"/>
+          <w:tab w:val="left" w:pos="14656"/>
+        </w:tabs>
+        <w:spacing w:after="0" w:line="240" w:lineRule="auto"/>
+        <w:rPr>
+          <w:rFonts w:ascii="Courier New" w:eastAsia="Times New Roman" w:hAnsi="Courier New" w:cs="Courier New"/>
+          <w:color w:val="BCBEC4"/>
+          <w:sz w:val="20"/>
+          <w:szCs w:val="20"/>
+        </w:rPr>
+      </w:pPr>
+      <w:r>
+        <w:rPr>
+          <w:rFonts w:ascii="Courier New" w:eastAsia="Times New Roman" w:hAnsi="Courier New" w:cs="Courier New"/>
+          <w:color w:val="7A7E85"/>
+          <w:sz w:val="20"/>
+          <w:szCs w:val="20"/>
+        </w:rPr>
+        <w:t>//ArrayAdd.java</w:t>
+      </w:r>
+      <w:r>
+        <w:rPr>
+          <w:rFonts w:ascii="Courier New" w:eastAsia="Times New Roman" w:hAnsi="Courier New" w:cs="Courier New"/>
+          <w:color w:val="7A7E85"/>
+          <w:sz w:val="20"/>
+          <w:szCs w:val="20"/>
+        </w:rPr>
+        <w:br/>
+      </w:r>
+      <w:r>
+        <w:rPr>
+          <w:rFonts w:ascii="Courier New" w:eastAsia="Times New Roman" w:hAnsi="Courier New" w:cs="Courier New"/>
+          <w:color w:val="7A7E85"/>
+          <w:sz w:val="20"/>
+          <w:szCs w:val="20"/>
+        </w:rPr>
+        <w:br/>
+      </w:r>
+      <w:r>
+        <w:rPr>
+          <w:rFonts w:ascii="Courier New" w:eastAsia="Times New Roman" w:hAnsi="Courier New" w:cs="Courier New"/>
+          <w:color w:val="CF8E6D"/>
+          <w:sz w:val="20"/>
+          <w:szCs w:val="20"/>
+        </w:rPr>
+        <w:t xml:space="preserve">public class </w:t>
+      </w:r>
+      <w:proofErr w:type="spellStart"/>
+      <w:r>
+        <w:rPr>
+          <w:rFonts w:ascii="Courier New" w:eastAsia="Times New Roman" w:hAnsi="Courier New" w:cs="Courier New"/>
+          <w:color w:val="BCBEC4"/>
+          <w:sz w:val="20"/>
+          <w:szCs w:val="20"/>
+        </w:rPr>
+        <w:t>ArrayAdd</w:t>
+      </w:r>
+      <w:proofErr w:type="spellEnd"/>
+      <w:r>
+        <w:rPr>
+          <w:rFonts w:ascii="Courier New" w:eastAsia="Times New Roman" w:hAnsi="Courier New" w:cs="Courier New"/>
+          <w:color w:val="BCBEC4"/>
+          <w:sz w:val="20"/>
+          <w:szCs w:val="20"/>
+        </w:rPr>
+        <w:t xml:space="preserve"> </w:t>
+      </w:r>
+      <w:r>
+        <w:rPr>
+          <w:rFonts w:ascii="Courier New" w:eastAsia="Times New Roman" w:hAnsi="Courier New" w:cs="Courier New"/>
+          <w:color w:val="CF8E6D"/>
+          <w:sz w:val="20"/>
+          <w:szCs w:val="20"/>
+        </w:rPr>
+        <w:t xml:space="preserve">extends </w:t>
+      </w:r>
+      <w:proofErr w:type="spellStart"/>
+      <w:r>
+        <w:rPr>
+          <w:rFonts w:ascii="Courier New" w:eastAsia="Times New Roman" w:hAnsi="Courier New" w:cs="Courier New"/>
+          <w:color w:val="BCBEC4"/>
+          <w:sz w:val="20"/>
+          <w:szCs w:val="20"/>
+        </w:rPr>
+        <w:t>ArraySort</w:t>
+      </w:r>
+      <w:proofErr w:type="spellEnd"/>
+      <w:r>
+        <w:rPr>
+          <w:rFonts w:ascii="Courier New" w:eastAsia="Times New Roman" w:hAnsi="Courier New" w:cs="Courier New"/>
+          <w:color w:val="BCBEC4"/>
+          <w:sz w:val="20"/>
+          <w:szCs w:val="20"/>
+        </w:rPr>
+        <w:t xml:space="preserve"> {</w:t>
+      </w:r>
+      <w:r>
+        <w:rPr>
+          <w:rFonts w:ascii="Courier New" w:eastAsia="Times New Roman" w:hAnsi="Courier New" w:cs="Courier New"/>
+          <w:color w:val="BCBEC4"/>
+          <w:sz w:val="20"/>
+          <w:szCs w:val="20"/>
+        </w:rPr>
+        <w:br/>
+        <w:t xml:space="preserve">    </w:t>
+      </w:r>
+      <w:r>
+        <w:rPr>
+          <w:rFonts w:ascii="Courier New" w:eastAsia="Times New Roman" w:hAnsi="Courier New" w:cs="Courier New"/>
+          <w:color w:val="CF8E6D"/>
+          <w:sz w:val="20"/>
+          <w:szCs w:val="20"/>
+        </w:rPr>
+        <w:t xml:space="preserve">int </w:t>
+      </w:r>
+      <w:r>
+        <w:rPr>
+          <w:rFonts w:ascii="Courier New" w:eastAsia="Times New Roman" w:hAnsi="Courier New" w:cs="Courier New"/>
+          <w:color w:val="C77DBB"/>
+          <w:sz w:val="20"/>
+          <w:szCs w:val="20"/>
+        </w:rPr>
+        <w:t xml:space="preserve">sum </w:t>
+      </w:r>
+      <w:r>
+        <w:rPr>
+          <w:rFonts w:ascii="Courier New" w:eastAsia="Times New Roman" w:hAnsi="Courier New" w:cs="Courier New"/>
+          <w:color w:val="BCBEC4"/>
+          <w:sz w:val="20"/>
+          <w:szCs w:val="20"/>
+        </w:rPr>
+        <w:t xml:space="preserve">= </w:t>
+      </w:r>
+      <w:r>
+        <w:rPr>
+          <w:rFonts w:ascii="Courier New" w:eastAsia="Times New Roman" w:hAnsi="Courier New" w:cs="Courier New"/>
+          <w:color w:val="2AACB8"/>
+          <w:sz w:val="20"/>
+          <w:szCs w:val="20"/>
+        </w:rPr>
+        <w:t>0</w:t>
+      </w:r>
+      <w:r>
+        <w:rPr>
+          <w:rFonts w:ascii="Courier New" w:eastAsia="Times New Roman" w:hAnsi="Courier New" w:cs="Courier New"/>
+          <w:color w:val="BCBEC4"/>
+          <w:sz w:val="20"/>
+          <w:szCs w:val="20"/>
+        </w:rPr>
+        <w:t>;</w:t>
+      </w:r>
+      <w:r>
+        <w:rPr>
+          <w:rFonts w:ascii="Courier New" w:eastAsia="Times New Roman" w:hAnsi="Courier New" w:cs="Courier New"/>
+          <w:color w:val="BCBEC4"/>
+          <w:sz w:val="20"/>
+          <w:szCs w:val="20"/>
+        </w:rPr>
+        <w:br/>
+      </w:r>
+      <w:r>
+        <w:rPr>
+          <w:rFonts w:ascii="Courier New" w:eastAsia="Times New Roman" w:hAnsi="Courier New" w:cs="Courier New"/>
+          <w:color w:val="BCBEC4"/>
+          <w:sz w:val="20"/>
+          <w:szCs w:val="20"/>
+        </w:rPr>
+        <w:br/>
+        <w:t xml:space="preserve">    </w:t>
+      </w:r>
+      <w:proofErr w:type="spellStart"/>
+      <w:r>
+        <w:rPr>
+          <w:rFonts w:ascii="Courier New" w:eastAsia="Times New Roman" w:hAnsi="Courier New" w:cs="Courier New"/>
+          <w:color w:val="56A8F5"/>
+          <w:sz w:val="20"/>
+          <w:szCs w:val="20"/>
+        </w:rPr>
+        <w:t>ArrayAdd</w:t>
+      </w:r>
+      <w:proofErr w:type="spellEnd"/>
+      <w:r>
+        <w:rPr>
+          <w:rFonts w:ascii="Courier New" w:eastAsia="Times New Roman" w:hAnsi="Courier New" w:cs="Courier New"/>
+          <w:color w:val="BCBEC4"/>
+          <w:sz w:val="20"/>
+          <w:szCs w:val="20"/>
+        </w:rPr>
+        <w:t>(</w:t>
+      </w:r>
+      <w:r>
+        <w:rPr>
+          <w:rFonts w:ascii="Courier New" w:eastAsia="Times New Roman" w:hAnsi="Courier New" w:cs="Courier New"/>
+          <w:color w:val="CF8E6D"/>
+          <w:sz w:val="20"/>
+          <w:szCs w:val="20"/>
+        </w:rPr>
+        <w:t>int</w:t>
+      </w:r>
+      <w:r>
+        <w:rPr>
+          <w:rFonts w:ascii="Courier New" w:eastAsia="Times New Roman" w:hAnsi="Courier New" w:cs="Courier New"/>
+          <w:color w:val="BCBEC4"/>
+          <w:sz w:val="20"/>
+          <w:szCs w:val="20"/>
+        </w:rPr>
+        <w:t>[] numbers) {</w:t>
+      </w:r>
+      <w:r>
+        <w:rPr>
+          <w:rFonts w:ascii="Courier New" w:eastAsia="Times New Roman" w:hAnsi="Courier New" w:cs="Courier New"/>
+          <w:color w:val="BCBEC4"/>
+          <w:sz w:val="20"/>
+          <w:szCs w:val="20"/>
+        </w:rPr>
+        <w:br/>
+        <w:t xml:space="preserve">        </w:t>
+      </w:r>
+      <w:proofErr w:type="spellStart"/>
+      <w:r>
+        <w:rPr>
+          <w:rFonts w:ascii="Courier New" w:eastAsia="Times New Roman" w:hAnsi="Courier New" w:cs="Courier New"/>
+          <w:color w:val="BCBEC4"/>
+          <w:sz w:val="20"/>
+          <w:szCs w:val="20"/>
+        </w:rPr>
+        <w:t>sortArray</w:t>
+      </w:r>
+      <w:proofErr w:type="spellEnd"/>
+      <w:r>
+        <w:rPr>
+          <w:rFonts w:ascii="Courier New" w:eastAsia="Times New Roman" w:hAnsi="Courier New" w:cs="Courier New"/>
+          <w:color w:val="BCBEC4"/>
+          <w:sz w:val="20"/>
+          <w:szCs w:val="20"/>
+        </w:rPr>
+        <w:t xml:space="preserve">(numbers); </w:t>
+      </w:r>
+      <w:r>
+        <w:rPr>
+          <w:rFonts w:ascii="Courier New" w:eastAsia="Times New Roman" w:hAnsi="Courier New" w:cs="Courier New"/>
+          <w:color w:val="7A7E85"/>
+          <w:sz w:val="20"/>
+          <w:szCs w:val="20"/>
+        </w:rPr>
+        <w:t>// Call the sorting method from the base class</w:t>
+      </w:r>
+      <w:r>
+        <w:rPr>
+          <w:rFonts w:ascii="Courier New" w:eastAsia="Times New Roman" w:hAnsi="Courier New" w:cs="Courier New"/>
+          <w:color w:val="7A7E85"/>
+          <w:sz w:val="20"/>
+          <w:szCs w:val="20"/>
+        </w:rPr>
+        <w:br/>
+        <w:t xml:space="preserve">        </w:t>
+      </w:r>
+      <w:proofErr w:type="spellStart"/>
+      <w:r>
+        <w:rPr>
+          <w:rFonts w:ascii="Courier New" w:eastAsia="Times New Roman" w:hAnsi="Courier New" w:cs="Courier New"/>
+          <w:color w:val="BCBEC4"/>
+          <w:sz w:val="20"/>
+          <w:szCs w:val="20"/>
+        </w:rPr>
+        <w:t>addNumbers</w:t>
+      </w:r>
+      <w:proofErr w:type="spellEnd"/>
+      <w:r>
+        <w:rPr>
+          <w:rFonts w:ascii="Courier New" w:eastAsia="Times New Roman" w:hAnsi="Courier New" w:cs="Courier New"/>
+          <w:color w:val="BCBEC4"/>
+          <w:sz w:val="20"/>
+          <w:szCs w:val="20"/>
+        </w:rPr>
+        <w:t>();</w:t>
+      </w:r>
+      <w:r>
+        <w:rPr>
+          <w:rFonts w:ascii="Courier New" w:eastAsia="Times New Roman" w:hAnsi="Courier New" w:cs="Courier New"/>
+          <w:color w:val="BCBEC4"/>
+          <w:sz w:val="20"/>
+          <w:szCs w:val="20"/>
+        </w:rPr>
+        <w:br/>
+        <w:t xml:space="preserve">    }</w:t>
+      </w:r>
+      <w:r>
+        <w:rPr>
+          <w:rFonts w:ascii="Courier New" w:eastAsia="Times New Roman" w:hAnsi="Courier New" w:cs="Courier New"/>
+          <w:color w:val="BCBEC4"/>
+          <w:sz w:val="20"/>
+          <w:szCs w:val="20"/>
+        </w:rPr>
+        <w:br/>
+      </w:r>
+      <w:r>
+        <w:rPr>
+          <w:rFonts w:ascii="Courier New" w:eastAsia="Times New Roman" w:hAnsi="Courier New" w:cs="Courier New"/>
+          <w:color w:val="BCBEC4"/>
+          <w:sz w:val="20"/>
+          <w:szCs w:val="20"/>
+        </w:rPr>
+        <w:br/>
+        <w:t xml:space="preserve">    </w:t>
+      </w:r>
+      <w:r>
+        <w:rPr>
+          <w:rFonts w:ascii="Courier New" w:eastAsia="Times New Roman" w:hAnsi="Courier New" w:cs="Courier New"/>
+          <w:color w:val="CF8E6D"/>
+          <w:sz w:val="20"/>
+          <w:szCs w:val="20"/>
+        </w:rPr>
+        <w:t xml:space="preserve">void </w:t>
+      </w:r>
+      <w:proofErr w:type="spellStart"/>
+      <w:r>
+        <w:rPr>
+          <w:rFonts w:ascii="Courier New" w:eastAsia="Times New Roman" w:hAnsi="Courier New" w:cs="Courier New"/>
+          <w:color w:val="56A8F5"/>
+          <w:sz w:val="20"/>
+          <w:szCs w:val="20"/>
+        </w:rPr>
+        <w:t>addNumbers</w:t>
+      </w:r>
+      <w:proofErr w:type="spellEnd"/>
+      <w:r>
+        <w:rPr>
+          <w:rFonts w:ascii="Courier New" w:eastAsia="Times New Roman" w:hAnsi="Courier New" w:cs="Courier New"/>
+          <w:color w:val="BCBEC4"/>
+          <w:sz w:val="20"/>
+          <w:szCs w:val="20"/>
+        </w:rPr>
+        <w:t>() {</w:t>
+      </w:r>
+      <w:r>
+        <w:rPr>
+          <w:rFonts w:ascii="Courier New" w:eastAsia="Times New Roman" w:hAnsi="Courier New" w:cs="Courier New"/>
+          <w:color w:val="BCBEC4"/>
+          <w:sz w:val="20"/>
+          <w:szCs w:val="20"/>
+        </w:rPr>
+        <w:br/>
+        <w:t xml:space="preserve">        </w:t>
+      </w:r>
+      <w:r>
+        <w:rPr>
+          <w:rFonts w:ascii="Courier New" w:eastAsia="Times New Roman" w:hAnsi="Courier New" w:cs="Courier New"/>
+          <w:color w:val="CF8E6D"/>
+          <w:sz w:val="20"/>
+          <w:szCs w:val="20"/>
+        </w:rPr>
+        <w:t xml:space="preserve">for </w:t>
+      </w:r>
+      <w:r>
+        <w:rPr>
+          <w:rFonts w:ascii="Courier New" w:eastAsia="Times New Roman" w:hAnsi="Courier New" w:cs="Courier New"/>
+          <w:color w:val="BCBEC4"/>
+          <w:sz w:val="20"/>
+          <w:szCs w:val="20"/>
+        </w:rPr>
+        <w:t>(</w:t>
+      </w:r>
+      <w:r>
+        <w:rPr>
+          <w:rFonts w:ascii="Courier New" w:eastAsia="Times New Roman" w:hAnsi="Courier New" w:cs="Courier New"/>
+          <w:color w:val="CF8E6D"/>
+          <w:sz w:val="20"/>
+          <w:szCs w:val="20"/>
+        </w:rPr>
+        <w:t xml:space="preserve">int </w:t>
+      </w:r>
+      <w:r>
+        <w:rPr>
+          <w:rFonts w:ascii="Courier New" w:eastAsia="Times New Roman" w:hAnsi="Courier New" w:cs="Courier New"/>
+          <w:color w:val="BCBEC4"/>
+          <w:sz w:val="20"/>
+          <w:szCs w:val="20"/>
+        </w:rPr>
+        <w:t xml:space="preserve">num : </w:t>
+      </w:r>
+      <w:proofErr w:type="spellStart"/>
+      <w:r>
+        <w:rPr>
+          <w:rFonts w:ascii="Courier New" w:eastAsia="Times New Roman" w:hAnsi="Courier New" w:cs="Courier New"/>
+          <w:color w:val="C77DBB"/>
+          <w:sz w:val="20"/>
+          <w:szCs w:val="20"/>
+        </w:rPr>
+        <w:t>sortedArray</w:t>
+      </w:r>
+      <w:proofErr w:type="spellEnd"/>
+      <w:r>
+        <w:rPr>
+          <w:rFonts w:ascii="Courier New" w:eastAsia="Times New Roman" w:hAnsi="Courier New" w:cs="Courier New"/>
+          <w:color w:val="BCBEC4"/>
+          <w:sz w:val="20"/>
+          <w:szCs w:val="20"/>
+        </w:rPr>
+        <w:t>) {</w:t>
+      </w:r>
+      <w:r>
+        <w:rPr>
+          <w:rFonts w:ascii="Courier New" w:eastAsia="Times New Roman" w:hAnsi="Courier New" w:cs="Courier New"/>
+          <w:color w:val="BCBEC4"/>
+          <w:sz w:val="20"/>
+          <w:szCs w:val="20"/>
+        </w:rPr>
+        <w:br/>
+        <w:t xml:space="preserve">            </w:t>
+      </w:r>
+      <w:r>
+        <w:rPr>
+          <w:rFonts w:ascii="Courier New" w:eastAsia="Times New Roman" w:hAnsi="Courier New" w:cs="Courier New"/>
+          <w:color w:val="C77DBB"/>
+          <w:sz w:val="20"/>
+          <w:szCs w:val="20"/>
+        </w:rPr>
+        <w:t xml:space="preserve">sum </w:t>
+      </w:r>
+      <w:r>
+        <w:rPr>
+          <w:rFonts w:ascii="Courier New" w:eastAsia="Times New Roman" w:hAnsi="Courier New" w:cs="Courier New"/>
+          <w:color w:val="BCBEC4"/>
+          <w:sz w:val="20"/>
+          <w:szCs w:val="20"/>
+        </w:rPr>
+        <w:t xml:space="preserve">+= num; </w:t>
+      </w:r>
+      <w:r>
+        <w:rPr>
+          <w:rFonts w:ascii="Courier New" w:eastAsia="Times New Roman" w:hAnsi="Courier New" w:cs="Courier New"/>
+          <w:color w:val="7A7E85"/>
+          <w:sz w:val="20"/>
+          <w:szCs w:val="20"/>
+        </w:rPr>
+        <w:t>// Adding each number to sum</w:t>
+      </w:r>
+      <w:r>
+        <w:rPr>
+          <w:rFonts w:ascii="Courier New" w:eastAsia="Times New Roman" w:hAnsi="Courier New" w:cs="Courier New"/>
+          <w:color w:val="7A7E85"/>
+          <w:sz w:val="20"/>
+          <w:szCs w:val="20"/>
+        </w:rPr>
+        <w:br/>
+        <w:t xml:space="preserve">        </w:t>
+      </w:r>
+      <w:r>
+        <w:rPr>
+          <w:rFonts w:ascii="Courier New" w:eastAsia="Times New Roman" w:hAnsi="Courier New" w:cs="Courier New"/>
+          <w:color w:val="BCBEC4"/>
+          <w:sz w:val="20"/>
+          <w:szCs w:val="20"/>
+        </w:rPr>
+        <w:t>}</w:t>
+      </w:r>
+      <w:r>
+        <w:rPr>
+          <w:rFonts w:ascii="Courier New" w:eastAsia="Times New Roman" w:hAnsi="Courier New" w:cs="Courier New"/>
+          <w:color w:val="BCBEC4"/>
+          <w:sz w:val="20"/>
+          <w:szCs w:val="20"/>
+        </w:rPr>
+        <w:br/>
+        <w:t xml:space="preserve">        </w:t>
+      </w:r>
+      <w:proofErr w:type="spellStart"/>
+      <w:r>
+        <w:rPr>
+          <w:rFonts w:ascii="Courier New" w:eastAsia="Times New Roman" w:hAnsi="Courier New" w:cs="Courier New"/>
+          <w:color w:val="BCBEC4"/>
+          <w:sz w:val="20"/>
+          <w:szCs w:val="20"/>
+        </w:rPr>
+        <w:t>System.</w:t>
+      </w:r>
+      <w:r>
+        <w:rPr>
+          <w:rFonts w:ascii="Courier New" w:eastAsia="Times New Roman" w:hAnsi="Courier New" w:cs="Courier New"/>
+          <w:i/>
+          <w:iCs/>
+          <w:color w:val="C77DBB"/>
+          <w:sz w:val="20"/>
+          <w:szCs w:val="20"/>
+        </w:rPr>
+        <w:t>out</w:t>
+      </w:r>
+      <w:r>
+        <w:rPr>
+          <w:rFonts w:ascii="Courier New" w:eastAsia="Times New Roman" w:hAnsi="Courier New" w:cs="Courier New"/>
+          <w:color w:val="BCBEC4"/>
+          <w:sz w:val="20"/>
+          <w:szCs w:val="20"/>
+        </w:rPr>
+        <w:t>.println</w:t>
+      </w:r>
+      <w:proofErr w:type="spellEnd"/>
+      <w:r>
+        <w:rPr>
+          <w:rFonts w:ascii="Courier New" w:eastAsia="Times New Roman" w:hAnsi="Courier New" w:cs="Courier New"/>
+          <w:color w:val="BCBEC4"/>
+          <w:sz w:val="20"/>
+          <w:szCs w:val="20"/>
+        </w:rPr>
+        <w:t>(</w:t>
+      </w:r>
+      <w:r>
+        <w:rPr>
+          <w:rFonts w:ascii="Courier New" w:eastAsia="Times New Roman" w:hAnsi="Courier New" w:cs="Courier New"/>
+          <w:color w:val="6AAB73"/>
+          <w:sz w:val="20"/>
+          <w:szCs w:val="20"/>
+        </w:rPr>
+        <w:t xml:space="preserve">"Sum of sorted array: " </w:t>
+      </w:r>
+      <w:r>
+        <w:rPr>
+          <w:rFonts w:ascii="Courier New" w:eastAsia="Times New Roman" w:hAnsi="Courier New" w:cs="Courier New"/>
+          <w:color w:val="BCBEC4"/>
+          <w:sz w:val="20"/>
+          <w:szCs w:val="20"/>
+        </w:rPr>
+        <w:t xml:space="preserve">+ </w:t>
+      </w:r>
+      <w:r>
+        <w:rPr>
+          <w:rFonts w:ascii="Courier New" w:eastAsia="Times New Roman" w:hAnsi="Courier New" w:cs="Courier New"/>
+          <w:color w:val="C77DBB"/>
+          <w:sz w:val="20"/>
+          <w:szCs w:val="20"/>
+        </w:rPr>
+        <w:t>sum</w:t>
+      </w:r>
+      <w:r>
+        <w:rPr>
+          <w:rFonts w:ascii="Courier New" w:eastAsia="Times New Roman" w:hAnsi="Courier New" w:cs="Courier New"/>
+          <w:color w:val="BCBEC4"/>
+          <w:sz w:val="20"/>
+          <w:szCs w:val="20"/>
+        </w:rPr>
+        <w:t>);</w:t>
+      </w:r>
+      <w:r>
+        <w:rPr>
+          <w:rFonts w:ascii="Courier New" w:eastAsia="Times New Roman" w:hAnsi="Courier New" w:cs="Courier New"/>
+          <w:color w:val="BCBEC4"/>
+          <w:sz w:val="20"/>
+          <w:szCs w:val="20"/>
+        </w:rPr>
+        <w:br/>
+        <w:t xml:space="preserve">    }</w:t>
+      </w:r>
+      <w:r>
+        <w:rPr>
+          <w:rFonts w:ascii="Courier New" w:eastAsia="Times New Roman" w:hAnsi="Courier New" w:cs="Courier New"/>
+          <w:color w:val="BCBEC4"/>
+          <w:sz w:val="20"/>
+          <w:szCs w:val="20"/>
+        </w:rPr>
+        <w:br/>
+        <w:t>}</w:t>
       </w:r>
     </w:p>
     <w:p>
       <w:pPr>
-        <w:pStyle w:val="ListParagraph"/>
-        <w:numPr>
-          <w:ilvl w:val="0"/>
-          <w:numId w:val="10"/>
-        </w:numPr>
-        <w:spacing w:line="480" w:lineRule="auto"/>
-        <w:rPr>
-          <w:rFonts w:ascii="Times New Roman" w:hAnsi="Times New Roman" w:cs="Times New Roman"/>
-          <w:b/>
-          <w:bCs/>
-          <w:sz w:val="24"/>
-          <w:szCs w:val="24"/>
-        </w:rPr>
-      </w:pPr>
-      <w:r>
-        <w:rPr>
-          <w:rFonts w:ascii="Times New Roman" w:hAnsi="Times New Roman" w:cs="Times New Roman"/>
-          <w:b/>
-          <w:bCs/>
-          <w:sz w:val="24"/>
-          <w:szCs w:val="24"/>
-        </w:rPr>
-        <w:t>The application and database system will follow best practices for security.</w:t>
-      </w:r>
-    </w:p>
-    <w:p>
-      <w:pPr>
-        <w:spacing w:line="480" w:lineRule="auto"/>
-        <w:rPr>
-          <w:rFonts w:ascii="Times New Roman" w:hAnsi="Times New Roman" w:cs="Times New Roman"/>
-          <w:b/>
-          <w:bCs/>
-          <w:sz w:val="28"/>
-          <w:szCs w:val="28"/>
-        </w:rPr>
-      </w:pPr>
-      <w:r>
-        <w:rPr>
-          <w:rFonts w:ascii="Times New Roman" w:hAnsi="Times New Roman" w:cs="Times New Roman"/>
-          <w:b/>
-          <w:bCs/>
-          <w:sz w:val="28"/>
-          <w:szCs w:val="28"/>
-        </w:rPr>
-        <w:t>Coding Practices and Version Control</w:t>
-      </w:r>
-    </w:p>
-    <w:p>
-      <w:pPr>
-        <w:spacing w:line="480" w:lineRule="auto"/>
-        <w:rPr>
-          <w:rFonts w:ascii="Times New Roman" w:hAnsi="Times New Roman" w:cs="Times New Roman"/>
-          <w:sz w:val="24"/>
-          <w:szCs w:val="24"/>
-        </w:rPr>
-      </w:pPr>
-      <w:r>
-        <w:rPr>
-          <w:rFonts w:ascii="Times New Roman" w:hAnsi="Times New Roman" w:cs="Times New Roman"/>
-          <w:sz w:val="24"/>
-          <w:szCs w:val="24"/>
-        </w:rPr>
-        <w:t xml:space="preserve">All code will be stored in a git repository. The repository will have a ‘main’ branch that is protected so that only qualified users can merge changes into it. Issues will be entered into the issue tracking system built into the version control GUI. For any new feature or </w:t>
-      </w:r>
-      <w:r>
-        <w:rPr>
-          <w:rFonts w:ascii="Times New Roman" w:hAnsi="Times New Roman" w:cs="Times New Roman"/>
-          <w:sz w:val="24"/>
-          <w:szCs w:val="24"/>
-        </w:rPr>
-        <w:t>bug,</w:t>
-      </w:r>
-      <w:r>
-        <w:rPr>
-          <w:rFonts w:ascii="Times New Roman" w:hAnsi="Times New Roman" w:cs="Times New Roman"/>
-          <w:sz w:val="24"/>
-          <w:szCs w:val="24"/>
-        </w:rPr>
-        <w:t xml:space="preserve"> it will have an issue number. We will follow a development process to create branches in version control for any feature or bug. This will have a correlated issue on our git system and once the branch is merged into the ‘main’ branch, the issue will automatically be closed. Having this version control and issue tracking system </w:t>
-      </w:r>
-      <w:r>
-        <w:rPr>
-          <w:rFonts w:ascii="Times New Roman" w:hAnsi="Times New Roman" w:cs="Times New Roman"/>
-          <w:sz w:val="24"/>
-          <w:szCs w:val="24"/>
-        </w:rPr>
-        <w:t>will keep a detailed history of an</w:t>
-      </w:r>
-      <w:r>
-        <w:rPr>
-          <w:rFonts w:ascii="Times New Roman" w:hAnsi="Times New Roman" w:cs="Times New Roman"/>
-          <w:sz w:val="24"/>
-          <w:szCs w:val="24"/>
-        </w:rPr>
-        <w:t>y</w:t>
-      </w:r>
-      <w:r>
-        <w:rPr>
-          <w:rFonts w:ascii="Times New Roman" w:hAnsi="Times New Roman" w:cs="Times New Roman"/>
-          <w:sz w:val="24"/>
-          <w:szCs w:val="24"/>
-        </w:rPr>
-        <w:t xml:space="preserve"> changes made throughout the development lifecycle.</w:t>
-      </w:r>
-    </w:p>
-    <w:p>
-      <w:pPr>
-        <w:spacing w:line="480" w:lineRule="auto"/>
-        <w:rPr>
-          <w:rFonts w:ascii="Times New Roman" w:hAnsi="Times New Roman" w:cs="Times New Roman"/>
-          <w:b/>
-          <w:bCs/>
-          <w:sz w:val="28"/>
-          <w:szCs w:val="28"/>
-        </w:rPr>
-      </w:pPr>
-      <w:r>
-        <w:rPr>
-          <w:rFonts w:ascii="Times New Roman" w:hAnsi="Times New Roman" w:cs="Times New Roman"/>
-          <w:b/>
-          <w:bCs/>
-          <w:sz w:val="28"/>
-          <w:szCs w:val="28"/>
-        </w:rPr>
-        <w:lastRenderedPageBreak/>
-        <w:t>Data Handling and Storage</w:t>
-      </w:r>
-    </w:p>
-    <w:p>
-      <w:pPr>
-        <w:spacing w:line="480" w:lineRule="auto"/>
-        <w:rPr>
-          <w:rFonts w:ascii="Times New Roman" w:hAnsi="Times New Roman" w:cs="Times New Roman"/>
-          <w:sz w:val="24"/>
-          <w:szCs w:val="24"/>
-        </w:rPr>
-      </w:pPr>
-      <w:r>
-        <w:rPr>
-          <w:rFonts w:ascii="Times New Roman" w:hAnsi="Times New Roman" w:cs="Times New Roman"/>
-          <w:sz w:val="24"/>
-          <w:szCs w:val="24"/>
-        </w:rPr>
-        <w:t>The data from the user will always be validated before storage to ensure data integrity. We will use carefully crafted queries in a database manager class to interact with our</w:t>
-      </w:r>
-      <w:r>
-        <w:rPr>
-          <w:rFonts w:ascii="Times New Roman" w:hAnsi="Times New Roman" w:cs="Times New Roman"/>
-          <w:sz w:val="24"/>
-          <w:szCs w:val="24"/>
-        </w:rPr>
-        <w:t xml:space="preserve"> MySQL</w:t>
-      </w:r>
-      <w:r>
-        <w:rPr>
-          <w:rFonts w:ascii="Times New Roman" w:hAnsi="Times New Roman" w:cs="Times New Roman"/>
-          <w:sz w:val="24"/>
-          <w:szCs w:val="24"/>
-        </w:rPr>
-        <w:t xml:space="preserve"> backend. This will provide clean sending and receiving of data to the front</w:t>
-      </w:r>
-      <w:r>
-        <w:rPr>
-          <w:rFonts w:ascii="Times New Roman" w:hAnsi="Times New Roman" w:cs="Times New Roman"/>
-          <w:sz w:val="24"/>
-          <w:szCs w:val="24"/>
-        </w:rPr>
-        <w:t>-</w:t>
-      </w:r>
-      <w:r>
-        <w:rPr>
-          <w:rFonts w:ascii="Times New Roman" w:hAnsi="Times New Roman" w:cs="Times New Roman"/>
-          <w:sz w:val="24"/>
-          <w:szCs w:val="24"/>
-        </w:rPr>
-        <w:t>end while abstracting the functionality to reduce any potential problems. This structure will also allow us the ability to scale the application in the future.</w:t>
-      </w:r>
-    </w:p>
-    <w:p>
-      <w:pPr>
-        <w:spacing w:line="480" w:lineRule="auto"/>
-        <w:rPr>
-          <w:rFonts w:ascii="Times New Roman" w:hAnsi="Times New Roman" w:cs="Times New Roman"/>
-          <w:b/>
-          <w:bCs/>
-          <w:sz w:val="28"/>
-          <w:szCs w:val="28"/>
-        </w:rPr>
-      </w:pPr>
-    </w:p>
-    <w:p>
-      <w:pPr>
-        <w:spacing w:line="480" w:lineRule="auto"/>
-        <w:rPr>
-          <w:rFonts w:ascii="Times New Roman" w:hAnsi="Times New Roman" w:cs="Times New Roman"/>
-          <w:b/>
-          <w:bCs/>
-          <w:sz w:val="28"/>
-          <w:szCs w:val="28"/>
-        </w:rPr>
-      </w:pPr>
-      <w:r>
-        <w:rPr>
-          <w:rFonts w:ascii="Times New Roman" w:hAnsi="Times New Roman" w:cs="Times New Roman"/>
-          <w:b/>
-          <w:bCs/>
-          <w:sz w:val="28"/>
-          <w:szCs w:val="28"/>
-        </w:rPr>
-        <w:t>BMI and Rate Calculations</w:t>
-      </w:r>
-    </w:p>
-    <w:p>
-      <w:pPr>
-        <w:spacing w:line="480" w:lineRule="auto"/>
-        <w:rPr>
-          <w:rFonts w:ascii="Times New Roman" w:hAnsi="Times New Roman" w:cs="Times New Roman"/>
-          <w:color w:val="212121"/>
-          <w:sz w:val="24"/>
-          <w:szCs w:val="24"/>
-          <w:bdr w:val="none" w:sz="0" w:space="0" w:color="auto" w:frame="1"/>
-          <w:shd w:val="clear" w:color="auto" w:fill="F7F9F9"/>
-        </w:rPr>
-      </w:pPr>
-      <w:r>
-        <w:rPr>
-          <w:rFonts w:ascii="Times New Roman" w:hAnsi="Times New Roman" w:cs="Times New Roman"/>
-          <w:sz w:val="24"/>
-          <w:szCs w:val="24"/>
-        </w:rPr>
-        <w:t xml:space="preserve">The BMI percentage will be calculated with the simple formula </w:t>
-      </w:r>
-      <w:r>
-        <w:rPr>
-          <w:rFonts w:ascii="Times New Roman" w:hAnsi="Times New Roman" w:cs="Times New Roman"/>
-          <w:sz w:val="24"/>
-          <w:szCs w:val="24"/>
-        </w:rPr>
-        <w:t>“weight (</w:t>
-      </w:r>
-      <w:proofErr w:type="spellStart"/>
-      <w:r>
-        <w:rPr>
-          <w:rFonts w:ascii="Times New Roman" w:hAnsi="Times New Roman" w:cs="Times New Roman"/>
-          <w:sz w:val="24"/>
-          <w:szCs w:val="24"/>
-        </w:rPr>
-        <w:t>lbs</w:t>
-      </w:r>
-      <w:proofErr w:type="spellEnd"/>
-      <w:r>
-        <w:rPr>
-          <w:rFonts w:ascii="Times New Roman" w:hAnsi="Times New Roman" w:cs="Times New Roman"/>
-          <w:sz w:val="24"/>
-          <w:szCs w:val="24"/>
-        </w:rPr>
-        <w:t xml:space="preserve">) / height (in2) x 703”. We will use the entries from the user and determine BMI </w:t>
-      </w:r>
-      <w:r>
-        <w:rPr>
-          <w:rFonts w:ascii="Times New Roman" w:hAnsi="Times New Roman" w:cs="Times New Roman"/>
-          <w:sz w:val="24"/>
-          <w:szCs w:val="24"/>
-        </w:rPr>
-        <w:t xml:space="preserve">calculation </w:t>
-      </w:r>
-      <w:r>
-        <w:rPr>
-          <w:rFonts w:ascii="Times New Roman" w:hAnsi="Times New Roman" w:cs="Times New Roman"/>
-          <w:sz w:val="24"/>
-          <w:szCs w:val="24"/>
-        </w:rPr>
-        <w:t>and then the insurance rate based on the table below:</w:t>
-      </w:r>
-    </w:p>
-    <w:tbl>
-      <w:tblPr>
-        <w:tblStyle w:val="TableGrid"/>
-        <w:tblW w:w="0" w:type="auto"/>
-        <w:tblInd w:w="720" w:type="dxa"/>
-        <w:tblLook w:val="04A0" w:firstRow="1" w:lastRow="0" w:firstColumn="1" w:lastColumn="0" w:noHBand="0" w:noVBand="1"/>
-      </w:tblPr>
-      <w:tblGrid>
-        <w:gridCol w:w="3325"/>
-        <w:gridCol w:w="2790"/>
-      </w:tblGrid>
-      <w:tr>
-        <w:tc>
-          <w:tcPr>
-            <w:tcW w:w="3325" w:type="dxa"/>
-          </w:tcPr>
-          <w:p>
-            <w:pPr>
-              <w:pStyle w:val="ListParagraph"/>
-              <w:ind w:left="0"/>
-              <w:jc w:val="center"/>
-              <w:rPr>
-                <w:rFonts w:ascii="Times New Roman" w:hAnsi="Times New Roman" w:cs="Times New Roman"/>
-                <w:b/>
-                <w:bCs/>
-                <w:sz w:val="24"/>
-                <w:szCs w:val="24"/>
-              </w:rPr>
-            </w:pPr>
-            <w:r>
-              <w:rPr>
-                <w:rFonts w:ascii="Times New Roman" w:hAnsi="Times New Roman" w:cs="Times New Roman"/>
-                <w:b/>
-                <w:bCs/>
-                <w:sz w:val="24"/>
-                <w:szCs w:val="24"/>
-              </w:rPr>
-              <w:t>User</w:t>
-            </w:r>
-            <w:r>
-              <w:rPr>
-                <w:rFonts w:ascii="Times New Roman" w:hAnsi="Times New Roman" w:cs="Times New Roman"/>
-                <w:b/>
-                <w:bCs/>
-                <w:sz w:val="24"/>
-                <w:szCs w:val="24"/>
-              </w:rPr>
-              <w:t>’s Calculated</w:t>
-            </w:r>
-            <w:r>
-              <w:rPr>
-                <w:rFonts w:ascii="Times New Roman" w:hAnsi="Times New Roman" w:cs="Times New Roman"/>
-                <w:b/>
-                <w:bCs/>
-                <w:sz w:val="24"/>
-                <w:szCs w:val="24"/>
-              </w:rPr>
-              <w:t xml:space="preserve"> BMI Range</w:t>
-            </w:r>
-          </w:p>
-        </w:tc>
-        <w:tc>
-          <w:tcPr>
-            <w:tcW w:w="2790" w:type="dxa"/>
-          </w:tcPr>
-          <w:p>
-            <w:pPr>
-              <w:pStyle w:val="ListParagraph"/>
-              <w:ind w:left="0"/>
-              <w:jc w:val="center"/>
-              <w:rPr>
-                <w:rFonts w:ascii="Times New Roman" w:hAnsi="Times New Roman" w:cs="Times New Roman"/>
-                <w:b/>
-                <w:bCs/>
-                <w:sz w:val="24"/>
-                <w:szCs w:val="24"/>
-              </w:rPr>
-            </w:pPr>
-            <w:r>
-              <w:rPr>
-                <w:rFonts w:ascii="Times New Roman" w:hAnsi="Times New Roman" w:cs="Times New Roman"/>
-                <w:b/>
-                <w:bCs/>
-                <w:sz w:val="24"/>
-                <w:szCs w:val="24"/>
-              </w:rPr>
-              <w:t>Insurance Payment Rate</w:t>
-            </w:r>
-          </w:p>
-        </w:tc>
-      </w:tr>
-      <w:tr>
-        <w:tc>
-          <w:tcPr>
-            <w:tcW w:w="3325" w:type="dxa"/>
-          </w:tcPr>
-          <w:p>
-            <w:pPr>
-              <w:pStyle w:val="ListParagraph"/>
-              <w:ind w:left="0"/>
-              <w:jc w:val="center"/>
-              <w:rPr>
-                <w:rFonts w:ascii="Times New Roman" w:hAnsi="Times New Roman" w:cs="Times New Roman"/>
-                <w:sz w:val="24"/>
-                <w:szCs w:val="24"/>
-              </w:rPr>
-            </w:pPr>
-            <w:r>
-              <w:rPr>
-                <w:rFonts w:ascii="Times New Roman" w:hAnsi="Times New Roman" w:cs="Times New Roman"/>
-                <w:sz w:val="24"/>
-                <w:szCs w:val="24"/>
-              </w:rPr>
-              <w:t>&lt; 18.5</w:t>
-            </w:r>
-          </w:p>
-        </w:tc>
-        <w:tc>
-          <w:tcPr>
-            <w:tcW w:w="2790" w:type="dxa"/>
-          </w:tcPr>
-          <w:p>
-            <w:pPr>
-              <w:pStyle w:val="ListParagraph"/>
-              <w:ind w:left="0"/>
-              <w:jc w:val="center"/>
-              <w:rPr>
-                <w:rFonts w:ascii="Times New Roman" w:hAnsi="Times New Roman" w:cs="Times New Roman"/>
-                <w:sz w:val="24"/>
-                <w:szCs w:val="24"/>
-              </w:rPr>
-            </w:pPr>
-            <w:r>
-              <w:rPr>
-                <w:rFonts w:ascii="Times New Roman" w:hAnsi="Times New Roman" w:cs="Times New Roman"/>
-                <w:sz w:val="24"/>
-                <w:szCs w:val="24"/>
-              </w:rPr>
-              <w:t>Low</w:t>
-            </w:r>
-          </w:p>
-        </w:tc>
-      </w:tr>
-      <w:tr>
-        <w:tc>
-          <w:tcPr>
-            <w:tcW w:w="3325" w:type="dxa"/>
-          </w:tcPr>
-          <w:p>
-            <w:pPr>
-              <w:pStyle w:val="ListParagraph"/>
-              <w:ind w:left="0"/>
-              <w:jc w:val="center"/>
-              <w:rPr>
-                <w:rFonts w:ascii="Times New Roman" w:hAnsi="Times New Roman" w:cs="Times New Roman"/>
-                <w:sz w:val="24"/>
-                <w:szCs w:val="24"/>
-              </w:rPr>
-            </w:pPr>
-            <w:r>
-              <w:rPr>
-                <w:rFonts w:ascii="Times New Roman" w:hAnsi="Times New Roman" w:cs="Times New Roman"/>
-                <w:sz w:val="24"/>
-                <w:szCs w:val="24"/>
-              </w:rPr>
-              <w:t>18.5-24.9</w:t>
-            </w:r>
-          </w:p>
-        </w:tc>
-        <w:tc>
-          <w:tcPr>
-            <w:tcW w:w="2790" w:type="dxa"/>
-          </w:tcPr>
-          <w:p>
-            <w:pPr>
-              <w:pStyle w:val="ListParagraph"/>
-              <w:ind w:left="0"/>
-              <w:jc w:val="center"/>
-              <w:rPr>
-                <w:rFonts w:ascii="Times New Roman" w:hAnsi="Times New Roman" w:cs="Times New Roman"/>
-                <w:sz w:val="24"/>
-                <w:szCs w:val="24"/>
-              </w:rPr>
-            </w:pPr>
-            <w:r>
-              <w:rPr>
-                <w:rFonts w:ascii="Times New Roman" w:hAnsi="Times New Roman" w:cs="Times New Roman"/>
-                <w:sz w:val="24"/>
-                <w:szCs w:val="24"/>
-              </w:rPr>
-              <w:t>Low</w:t>
-            </w:r>
-          </w:p>
-        </w:tc>
-      </w:tr>
-      <w:tr>
-        <w:tc>
-          <w:tcPr>
-            <w:tcW w:w="3325" w:type="dxa"/>
-          </w:tcPr>
-          <w:p>
-            <w:pPr>
-              <w:pStyle w:val="ListParagraph"/>
-              <w:ind w:left="0"/>
-              <w:jc w:val="center"/>
-              <w:rPr>
-                <w:rFonts w:ascii="Times New Roman" w:hAnsi="Times New Roman" w:cs="Times New Roman"/>
-                <w:sz w:val="24"/>
-                <w:szCs w:val="24"/>
-              </w:rPr>
-            </w:pPr>
-            <w:r>
-              <w:rPr>
-                <w:rFonts w:ascii="Times New Roman" w:hAnsi="Times New Roman" w:cs="Times New Roman"/>
-                <w:sz w:val="24"/>
-                <w:szCs w:val="24"/>
-              </w:rPr>
-              <w:t>25-29.9</w:t>
-            </w:r>
-          </w:p>
-        </w:tc>
-        <w:tc>
-          <w:tcPr>
-            <w:tcW w:w="2790" w:type="dxa"/>
-          </w:tcPr>
-          <w:p>
-            <w:pPr>
-              <w:pStyle w:val="ListParagraph"/>
-              <w:ind w:left="0"/>
-              <w:jc w:val="center"/>
-              <w:rPr>
-                <w:rFonts w:ascii="Times New Roman" w:hAnsi="Times New Roman" w:cs="Times New Roman"/>
-                <w:sz w:val="24"/>
-                <w:szCs w:val="24"/>
-              </w:rPr>
-            </w:pPr>
-            <w:r>
-              <w:rPr>
-                <w:rFonts w:ascii="Times New Roman" w:hAnsi="Times New Roman" w:cs="Times New Roman"/>
-                <w:sz w:val="24"/>
-                <w:szCs w:val="24"/>
-              </w:rPr>
-              <w:t>High</w:t>
-            </w:r>
-          </w:p>
-        </w:tc>
-      </w:tr>
-      <w:tr>
-        <w:tc>
-          <w:tcPr>
-            <w:tcW w:w="3325" w:type="dxa"/>
-          </w:tcPr>
-          <w:p>
-            <w:pPr>
-              <w:pStyle w:val="ListParagraph"/>
-              <w:ind w:left="0"/>
-              <w:jc w:val="center"/>
-              <w:rPr>
-                <w:rFonts w:ascii="Times New Roman" w:hAnsi="Times New Roman" w:cs="Times New Roman"/>
-                <w:b/>
-                <w:bCs/>
-                <w:sz w:val="24"/>
-                <w:szCs w:val="24"/>
-              </w:rPr>
-            </w:pPr>
-            <w:r>
-              <w:rPr>
-                <w:rFonts w:ascii="Times New Roman" w:hAnsi="Times New Roman" w:cs="Times New Roman"/>
-                <w:b/>
-                <w:bCs/>
-                <w:sz w:val="24"/>
-                <w:szCs w:val="24"/>
-              </w:rPr>
-              <w:t>&gt;29.9</w:t>
-            </w:r>
-          </w:p>
-        </w:tc>
-        <w:tc>
-          <w:tcPr>
-            <w:tcW w:w="2790" w:type="dxa"/>
-          </w:tcPr>
-          <w:p>
-            <w:pPr>
-              <w:pStyle w:val="ListParagraph"/>
-              <w:ind w:left="0"/>
-              <w:jc w:val="center"/>
-              <w:rPr>
-                <w:rFonts w:ascii="Times New Roman" w:hAnsi="Times New Roman" w:cs="Times New Roman"/>
-                <w:sz w:val="24"/>
-                <w:szCs w:val="24"/>
-              </w:rPr>
-            </w:pPr>
-            <w:r>
-              <w:rPr>
-                <w:rFonts w:ascii="Times New Roman" w:hAnsi="Times New Roman" w:cs="Times New Roman"/>
-                <w:sz w:val="24"/>
-                <w:szCs w:val="24"/>
-              </w:rPr>
-              <w:t>Highest</w:t>
-            </w:r>
-          </w:p>
-        </w:tc>
-      </w:tr>
-    </w:tbl>
-    <w:p>
-      <w:pPr>
-        <w:spacing w:line="480" w:lineRule="auto"/>
-        <w:rPr>
-          <w:rFonts w:ascii="Times New Roman" w:hAnsi="Times New Roman" w:cs="Times New Roman"/>
-          <w:b/>
-          <w:bCs/>
-          <w:sz w:val="28"/>
-          <w:szCs w:val="28"/>
-        </w:rPr>
-      </w:pPr>
-    </w:p>
-    <w:p>
-      <w:pPr>
-        <w:spacing w:line="480" w:lineRule="auto"/>
-        <w:rPr>
-          <w:rFonts w:ascii="Times New Roman" w:hAnsi="Times New Roman" w:cs="Times New Roman"/>
-          <w:b/>
-          <w:bCs/>
-          <w:sz w:val="28"/>
-          <w:szCs w:val="28"/>
-        </w:rPr>
-      </w:pPr>
-      <w:r>
-        <w:rPr>
-          <w:rFonts w:ascii="Times New Roman" w:hAnsi="Times New Roman" w:cs="Times New Roman"/>
-          <w:b/>
-          <w:bCs/>
-          <w:sz w:val="28"/>
-          <w:szCs w:val="28"/>
-        </w:rPr>
-        <w:t>Testing</w:t>
-      </w:r>
-    </w:p>
-    <w:p>
-      <w:pPr>
-        <w:spacing w:line="480" w:lineRule="auto"/>
-        <w:rPr>
-          <w:rFonts w:ascii="Times New Roman" w:hAnsi="Times New Roman" w:cs="Times New Roman"/>
-          <w:sz w:val="24"/>
-          <w:szCs w:val="24"/>
-        </w:rPr>
-      </w:pPr>
-      <w:r>
-        <w:rPr>
-          <w:rFonts w:ascii="Times New Roman" w:hAnsi="Times New Roman" w:cs="Times New Roman"/>
-          <w:sz w:val="24"/>
-          <w:szCs w:val="24"/>
-        </w:rPr>
-        <w:t xml:space="preserve">We will </w:t>
-      </w:r>
-      <w:r>
-        <w:rPr>
-          <w:rFonts w:ascii="Times New Roman" w:hAnsi="Times New Roman" w:cs="Times New Roman"/>
-          <w:sz w:val="24"/>
-          <w:szCs w:val="24"/>
-        </w:rPr>
-        <w:t xml:space="preserve">implement our code with test driven development. This means for any functionality of the program we will write an automated test to accompany it. When we add new features later, we can call these original tests to make sure functionality in other areas was not affected with new changes. </w:t>
-      </w:r>
-      <w:r>
-        <w:rPr>
-          <w:rFonts w:ascii="Times New Roman" w:hAnsi="Times New Roman" w:cs="Times New Roman"/>
-          <w:sz w:val="24"/>
-          <w:szCs w:val="24"/>
-        </w:rPr>
-        <w:t xml:space="preserve">As the application evolves, we could also include testing reports when an automated test </w:t>
-      </w:r>
-      <w:r>
-        <w:rPr>
-          <w:rFonts w:ascii="Times New Roman" w:hAnsi="Times New Roman" w:cs="Times New Roman"/>
-          <w:sz w:val="24"/>
-          <w:szCs w:val="24"/>
-        </w:rPr>
-        <w:t>is completed</w:t>
-      </w:r>
-      <w:r>
-        <w:rPr>
-          <w:rFonts w:ascii="Times New Roman" w:hAnsi="Times New Roman" w:cs="Times New Roman"/>
-          <w:sz w:val="24"/>
-          <w:szCs w:val="24"/>
-        </w:rPr>
-        <w:t>.</w:t>
-      </w:r>
-    </w:p>
-    <w:p>
-      <w:pPr>
-        <w:spacing w:line="480" w:lineRule="auto"/>
-        <w:rPr>
-          <w:rFonts w:ascii="Times New Roman" w:hAnsi="Times New Roman" w:cs="Times New Roman"/>
-          <w:b/>
-          <w:bCs/>
-          <w:sz w:val="28"/>
-          <w:szCs w:val="28"/>
-        </w:rPr>
-      </w:pPr>
-    </w:p>
-    <w:p>
-      <w:pPr>
-        <w:spacing w:line="480" w:lineRule="auto"/>
-        <w:rPr>
-          <w:rFonts w:ascii="Times New Roman" w:hAnsi="Times New Roman" w:cs="Times New Roman"/>
-          <w:b/>
-          <w:bCs/>
-          <w:sz w:val="28"/>
-          <w:szCs w:val="28"/>
-        </w:rPr>
-      </w:pPr>
-      <w:r>
-        <w:rPr>
-          <w:rFonts w:ascii="Times New Roman" w:hAnsi="Times New Roman" w:cs="Times New Roman"/>
-          <w:b/>
-          <w:bCs/>
-          <w:sz w:val="28"/>
-          <w:szCs w:val="28"/>
-        </w:rPr>
-        <w:lastRenderedPageBreak/>
-        <w:t>Conclusion</w:t>
-      </w:r>
-    </w:p>
-    <w:p>
-      <w:pPr>
-        <w:spacing w:line="480" w:lineRule="auto"/>
-        <w:rPr>
-          <w:rFonts w:ascii="Times New Roman" w:hAnsi="Times New Roman" w:cs="Times New Roman"/>
-          <w:sz w:val="24"/>
-          <w:szCs w:val="24"/>
-        </w:rPr>
-      </w:pPr>
-      <w:r>
-        <w:rPr>
-          <w:rFonts w:ascii="Times New Roman" w:hAnsi="Times New Roman" w:cs="Times New Roman"/>
-          <w:sz w:val="24"/>
-          <w:szCs w:val="24"/>
-        </w:rPr>
-        <w:t>We created this document to convey exactly how the application will be implemented. We also have created guidelines for the efficient creation of a stable program. Our version control system will ensure we do not lose our progress, and we have a clear history of any change that has been made. This combined with the modular design of the program will make it easily scalable to accommodate and future changes.</w:t>
-      </w:r>
+        <w:spacing w:before="120" w:after="0" w:line="480" w:lineRule="auto"/>
+        <w:rPr>
+          <w:rFonts w:ascii="Times New Roman" w:hAnsi="Times New Roman" w:cs="Times New Roman"/>
+          <w:sz w:val="24"/>
+          <w:szCs w:val="24"/>
+        </w:rPr>
+      </w:pPr>
     </w:p>
     <w:sectPr>
-      <w:headerReference w:type="default" r:id="rId10"/>
+      <w:headerReference w:type="default" r:id="rId11"/>
       <w:pgSz w:w="12240" w:h="15840"/>
       <w:pgMar w:top="1440" w:right="1080" w:bottom="1440" w:left="1080" w:header="720" w:footer="720" w:gutter="0"/>
       <w:cols w:space="720"/>

</xml_diff>